<commit_message>
report and presentation added
</commit_message>
<xml_diff>
--- a/Image Processing Report.docx
+++ b/Image Processing Report.docx
@@ -22,7 +22,7 @@
           <w:noProof/>
         </w:rPr>
         <w:drawing>
-          <wp:inline distT="0" distB="0" distL="0" distR="0" wp14:anchorId="1CCE16DE" wp14:editId="6A1F697C">
+          <wp:inline distT="0" distB="0" distL="0" distR="0" wp14:anchorId="1CCE16DE" wp14:editId="381454CC">
             <wp:extent cx="825500" cy="825500"/>
             <wp:effectExtent l="0" t="0" r="0" b="0"/>
             <wp:docPr id="2" name="Picture 1" descr="Alanya Alaaddin Keykubat Üniversitesi - Vikipedi"/>
@@ -80,7 +80,7 @@
         <mc:AlternateContent>
           <mc:Choice Requires="wps">
             <w:drawing>
-              <wp:anchor distT="0" distB="0" distL="114300" distR="114300" simplePos="0" relativeHeight="251644928" behindDoc="1" locked="0" layoutInCell="1" allowOverlap="1" wp14:anchorId="5900B981" wp14:editId="411A4AA0">
+              <wp:anchor distT="0" distB="0" distL="114300" distR="114300" simplePos="0" relativeHeight="251644928" behindDoc="1" locked="0" layoutInCell="1" allowOverlap="1" wp14:anchorId="5900B981" wp14:editId="6134BBBB">
                 <wp:simplePos x="0" y="0"/>
                 <wp:positionH relativeFrom="margin">
                   <wp:align>center</wp:align>
@@ -1999,7 +1999,7 @@
           <w:noProof/>
         </w:rPr>
         <w:drawing>
-          <wp:inline distT="0" distB="0" distL="0" distR="0" wp14:anchorId="26989E85" wp14:editId="79A5D669">
+          <wp:inline distT="0" distB="0" distL="0" distR="0" wp14:anchorId="26989E85" wp14:editId="77D04A33">
             <wp:extent cx="825500" cy="825500"/>
             <wp:effectExtent l="0" t="0" r="0" b="0"/>
             <wp:docPr id="438740358" name="Picture 1" descr="Alanya Alaaddin Keykubat Üniversitesi - Vikipedi"/>
@@ -2120,7 +2120,7 @@
               </wp:anchor>
             </w:drawing>
           </mc:Choice>
-          <mc:Fallback xmlns:w16du="http://schemas.microsoft.com/office/word/2023/wordml/word16du" xmlns="">
+          <mc:Fallback xmlns:w16du="http://schemas.microsoft.com/office/word/2023/wordml/word16du">
             <w:pict>
               <v:line w14:anchorId="1F2090D1" id="Straight Connector 110" o:spid="_x0000_s1026" style="position:absolute;z-index:503312552;visibility:visible;mso-wrap-style:square;mso-wrap-distance-left:9pt;mso-wrap-distance-top:0;mso-wrap-distance-right:9pt;mso-wrap-distance-bottom:0;mso-position-horizontal:absolute;mso-position-horizontal-relative:text;mso-position-vertical:absolute;mso-position-vertical-relative:text" from=".5pt,13.05pt" to="496.55pt,13.05pt" o:gfxdata="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" strokecolor="black [3213]" strokeweight="4.5pt"/>
             </w:pict>
@@ -2287,13 +2287,41 @@
                                 <w:lang w:val="tr-TR"/>
                               </w:rPr>
                             </w:pPr>
+                          </w:p>
+                          <w:p>
+                            <w:pPr>
+                              <w:pStyle w:val="Author"/>
+                              <w:jc w:val="both"/>
+                            </w:pPr>
                             <w:r>
                               <w:rPr>
+                                <w:rFonts w:eastAsia="Times New Roman"/>
                                 <w:color w:val="0070C0"/>
-                                <w:sz w:val="48"/>
-                                <w:lang w:val="tr-TR"/>
+                                <w:sz w:val="44"/>
+                                <w:szCs w:val="20"/>
+                                <w:lang w:val="en-GB" w:eastAsia="en-GB" w:bidi="en-GB"/>
                               </w:rPr>
-                              <w:t>Breast Tumors</w:t>
+                              <w:t xml:space="preserve">Enhancing </w:t>
+                            </w:r>
+                            <w:r>
+                              <w:rPr>
+                                <w:rFonts w:eastAsia="Times New Roman"/>
+                                <w:color w:val="0070C0"/>
+                                <w:sz w:val="44"/>
+                                <w:szCs w:val="20"/>
+                                <w:lang w:val="en-GB" w:eastAsia="en-GB" w:bidi="en-GB"/>
+                              </w:rPr>
+                              <w:t>Tumor</w:t>
+                            </w:r>
+                            <w:r>
+                              <w:rPr>
+                                <w:rFonts w:eastAsia="Times New Roman"/>
+                                <w:color w:val="0070C0"/>
+                                <w:sz w:val="44"/>
+                                <w:szCs w:val="20"/>
+                                <w:lang w:val="en-GB" w:eastAsia="en-GB" w:bidi="en-GB"/>
+                              </w:rPr>
+                              <w:t xml:space="preserve"> Visibility in Mammography through Advanced Image Processing Techniques</w:t>
                             </w:r>
                           </w:p>
                           <w:p>
@@ -2306,15 +2334,31 @@
                             <w:pPr>
                               <w:pStyle w:val="Author"/>
                               <w:jc w:val="both"/>
+                              <w:rPr>
+                                <w:sz w:val="24"/>
+                                <w:szCs w:val="28"/>
+                              </w:rPr>
                             </w:pPr>
+                            <w:r>
+                              <w:rPr>
+                                <w:sz w:val="24"/>
+                                <w:szCs w:val="28"/>
+                              </w:rPr>
+                              <w:t xml:space="preserve">Sepehr Latifi </w:t>
+                            </w:r>
+                            <w:r>
+                              <w:rPr>
+                                <w:sz w:val="24"/>
+                                <w:szCs w:val="28"/>
+                              </w:rPr>
+                              <w:t>Azad</w:t>
+                            </w:r>
                           </w:p>
                           <w:p>
                             <w:pPr>
                               <w:pStyle w:val="Author"/>
                               <w:jc w:val="both"/>
                               <w:rPr>
-                                <w:b/>
-                                <w:bCs/>
                                 <w:sz w:val="24"/>
                                 <w:szCs w:val="28"/>
                                 <w:vertAlign w:val="superscript"/>
@@ -2322,12 +2366,10 @@
                             </w:pPr>
                             <w:r>
                               <w:rPr>
-                                <w:b/>
-                                <w:bCs/>
                                 <w:sz w:val="24"/>
                                 <w:szCs w:val="28"/>
                               </w:rPr>
-                              <w:t>Sepehr Latifi Azad , Melih Yıldız</w:t>
+                              <w:t>Melih Yıldız</w:t>
                             </w:r>
                           </w:p>
                           <w:p>
@@ -2388,13 +2430,41 @@
                           <w:lang w:val="tr-TR"/>
                         </w:rPr>
                       </w:pPr>
+                    </w:p>
+                    <w:p>
+                      <w:pPr>
+                        <w:pStyle w:val="Author"/>
+                        <w:jc w:val="both"/>
+                      </w:pPr>
                       <w:r>
                         <w:rPr>
+                          <w:rFonts w:eastAsia="Times New Roman"/>
                           <w:color w:val="0070C0"/>
-                          <w:sz w:val="48"/>
-                          <w:lang w:val="tr-TR"/>
+                          <w:sz w:val="44"/>
+                          <w:szCs w:val="20"/>
+                          <w:lang w:val="en-GB" w:eastAsia="en-GB" w:bidi="en-GB"/>
                         </w:rPr>
-                        <w:t>Breast Tumors</w:t>
+                        <w:t xml:space="preserve">Enhancing </w:t>
+                      </w:r>
+                      <w:r>
+                        <w:rPr>
+                          <w:rFonts w:eastAsia="Times New Roman"/>
+                          <w:color w:val="0070C0"/>
+                          <w:sz w:val="44"/>
+                          <w:szCs w:val="20"/>
+                          <w:lang w:val="en-GB" w:eastAsia="en-GB" w:bidi="en-GB"/>
+                        </w:rPr>
+                        <w:t>Tumor</w:t>
+                      </w:r>
+                      <w:r>
+                        <w:rPr>
+                          <w:rFonts w:eastAsia="Times New Roman"/>
+                          <w:color w:val="0070C0"/>
+                          <w:sz w:val="44"/>
+                          <w:szCs w:val="20"/>
+                          <w:lang w:val="en-GB" w:eastAsia="en-GB" w:bidi="en-GB"/>
+                        </w:rPr>
+                        <w:t xml:space="preserve"> Visibility in Mammography through Advanced Image Processing Techniques</w:t>
                       </w:r>
                     </w:p>
                     <w:p>
@@ -2407,15 +2477,31 @@
                       <w:pPr>
                         <w:pStyle w:val="Author"/>
                         <w:jc w:val="both"/>
+                        <w:rPr>
+                          <w:sz w:val="24"/>
+                          <w:szCs w:val="28"/>
+                        </w:rPr>
                       </w:pPr>
+                      <w:r>
+                        <w:rPr>
+                          <w:sz w:val="24"/>
+                          <w:szCs w:val="28"/>
+                        </w:rPr>
+                        <w:t xml:space="preserve">Sepehr Latifi </w:t>
+                      </w:r>
+                      <w:r>
+                        <w:rPr>
+                          <w:sz w:val="24"/>
+                          <w:szCs w:val="28"/>
+                        </w:rPr>
+                        <w:t>Azad</w:t>
+                      </w:r>
                     </w:p>
                     <w:p>
                       <w:pPr>
                         <w:pStyle w:val="Author"/>
                         <w:jc w:val="both"/>
                         <w:rPr>
-                          <w:b/>
-                          <w:bCs/>
                           <w:sz w:val="24"/>
                           <w:szCs w:val="28"/>
                           <w:vertAlign w:val="superscript"/>
@@ -2423,12 +2509,10 @@
                       </w:pPr>
                       <w:r>
                         <w:rPr>
-                          <w:b/>
-                          <w:bCs/>
                           <w:sz w:val="24"/>
                           <w:szCs w:val="28"/>
                         </w:rPr>
-                        <w:t>Sepehr Latifi Azad , Melih Yıldız</w:t>
+                        <w:t>Melih Yıldız</w:t>
                       </w:r>
                     </w:p>
                     <w:p>
@@ -2583,7 +2667,7 @@
         <mc:AlternateContent>
           <mc:Choice Requires="wps">
             <w:drawing>
-              <wp:anchor distT="0" distB="0" distL="114300" distR="114300" simplePos="0" relativeHeight="251664384" behindDoc="0" locked="0" layoutInCell="1" allowOverlap="1" wp14:anchorId="69948B49" wp14:editId="5C1C65EC">
+              <wp:anchor distT="0" distB="0" distL="114300" distR="114300" simplePos="0" relativeHeight="251664384" behindDoc="0" locked="0" layoutInCell="1" allowOverlap="1" wp14:anchorId="69948B49" wp14:editId="6AB039C3">
                 <wp:simplePos x="0" y="0"/>
                 <wp:positionH relativeFrom="column">
                   <wp:posOffset>0</wp:posOffset>
@@ -2633,7 +2717,7 @@
           </mc:Choice>
           <mc:Fallback>
             <w:pict>
-              <v:line w14:anchorId="3E77A63A" id="Straight Connector 109" o:spid="_x0000_s1026" style="position:absolute;z-index:251664384;visibility:visible;mso-wrap-style:square;mso-wrap-distance-left:9pt;mso-wrap-distance-top:0;mso-wrap-distance-right:9pt;mso-wrap-distance-bottom:0;mso-position-horizontal:absolute;mso-position-horizontal-relative:text;mso-position-vertical:absolute;mso-position-vertical-relative:text" from="0,8.55pt" to="496.05pt,8.55pt" o:gfxdata="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" strokecolor="#4579b8 [3044]" strokeweight=".5pt"/>
+              <v:line w14:anchorId="040CD412" id="Straight Connector 109" o:spid="_x0000_s1026" style="position:absolute;z-index:251664384;visibility:visible;mso-wrap-style:square;mso-wrap-distance-left:9pt;mso-wrap-distance-top:0;mso-wrap-distance-right:9pt;mso-wrap-distance-bottom:0;mso-position-horizontal:absolute;mso-position-horizontal-relative:text;mso-position-vertical:absolute;mso-position-vertical-relative:text" from="0,8.55pt" to="496.05pt,8.55pt" o:gfxdata="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" strokecolor="#4579b8 [3044]" strokeweight=".5pt"/>
             </w:pict>
           </mc:Fallback>
         </mc:AlternateContent>
@@ -2649,17 +2733,6 @@
           <w:lang w:val="en-US"/>
         </w:rPr>
       </w:pPr>
-    </w:p>
-    <w:p>
-      <w:pPr>
-        <w:spacing w:line="302" w:lineRule="auto"/>
-        <w:jc w:val="both"/>
-        <w:rPr>
-          <w:sz w:val="20"/>
-          <w:szCs w:val="20"/>
-          <w:lang w:val="en-US"/>
-        </w:rPr>
-      </w:pPr>
       <w:r>
         <w:rPr>
           <w:noProof/>
@@ -2670,16 +2743,16 @@
         <mc:AlternateContent>
           <mc:Choice Requires="wps">
             <w:drawing>
-              <wp:anchor distT="0" distB="0" distL="114300" distR="114300" simplePos="0" relativeHeight="251646976" behindDoc="1" locked="0" layoutInCell="1" allowOverlap="1" wp14:anchorId="0E773D1B" wp14:editId="7764CB9F">
+              <wp:anchor distT="0" distB="0" distL="114300" distR="114300" simplePos="0" relativeHeight="251646976" behindDoc="1" locked="0" layoutInCell="1" allowOverlap="1" wp14:anchorId="0E773D1B" wp14:editId="09E5CB94">
                 <wp:simplePos x="0" y="0"/>
                 <wp:positionH relativeFrom="margin">
                   <wp:align>right</wp:align>
                 </wp:positionH>
                 <wp:positionV relativeFrom="page">
-                  <wp:posOffset>3953164</wp:posOffset>
+                  <wp:posOffset>4068881</wp:posOffset>
                 </wp:positionV>
-                <wp:extent cx="4519295" cy="1834276"/>
-                <wp:effectExtent l="0" t="0" r="14605" b="13970"/>
+                <wp:extent cx="4519295" cy="2209800"/>
+                <wp:effectExtent l="0" t="0" r="14605" b="0"/>
                 <wp:wrapNone/>
                 <wp:docPr id="63" name="Text Box 59"/>
                 <wp:cNvGraphicFramePr>
@@ -2694,7 +2767,7 @@
                       <wps:spPr bwMode="auto">
                         <a:xfrm>
                           <a:off x="0" y="0"/>
-                          <a:ext cx="4519295" cy="1834276"/>
+                          <a:ext cx="4519295" cy="2209800"/>
                         </a:xfrm>
                         <a:prstGeom prst="rect">
                           <a:avLst/>
@@ -2751,31 +2824,13 @@
                           </w:p>
                           <w:p>
                             <w:pPr>
-                              <w:spacing w:before="7"/>
+                              <w:spacing w:before="11"/>
                               <w:ind w:left="20"/>
                               <w:jc w:val="both"/>
                               <w:rPr>
-                                <w:sz w:val="16"/>
-                                <w:szCs w:val="16"/>
-                                <w:lang w:val="en-US"/>
-                              </w:rPr>
-                            </w:pPr>
-                            <w:r>
-                              <w:rPr>
-                                <w:sz w:val="16"/>
-                                <w:szCs w:val="16"/>
-                                <w:lang w:val="en-US"/>
-                              </w:rPr>
-                              <w:t>Breast cancer is the most common cancer in women, with over 2.2 million new cases and 685,000 deaths worldwide in 2020. Early detection and treatment are critical to improving survival rates.</w:t>
-                            </w:r>
-                          </w:p>
-                          <w:p>
-                            <w:pPr>
-                              <w:spacing w:before="7"/>
-                              <w:ind w:left="20"/>
-                              <w:jc w:val="both"/>
-                              <w:rPr>
-                                <w:sz w:val="16"/>
+                                <w:b/>
+                                <w:color w:val="231F20"/>
+                                <w:sz w:val="10"/>
                                 <w:szCs w:val="16"/>
                                 <w:lang w:val="en-US"/>
                               </w:rPr>
@@ -2787,18 +2842,66 @@
                               <w:ind w:left="20"/>
                               <w:jc w:val="both"/>
                               <w:rPr>
-                                <w:sz w:val="16"/>
-                                <w:szCs w:val="16"/>
+                                <w:sz w:val="20"/>
+                                <w:szCs w:val="20"/>
                                 <w:lang w:val="en-US"/>
                               </w:rPr>
                             </w:pPr>
                             <w:r>
                               <w:rPr>
-                                <w:sz w:val="16"/>
-                                <w:szCs w:val="16"/>
+                                <w:sz w:val="20"/>
+                                <w:szCs w:val="20"/>
                                 <w:lang w:val="en-US"/>
                               </w:rPr>
-                              <w:t>Mammography is the most common method for early detection of breast cancer. It uses X-rays to image the breast tissue. Radiologists can then examine the images to identify any abnormalities.</w:t>
+                              <w:t>This study presents an innovative approach to enhancing tumor detection in mammography through the application of specialized image processing techniques. Recognizing the limitations and challenges inherent in the interpretation of mammographic images, focusing on the utilization of advanced filtering and normalization methods. These techniques are meticulously applied to improve the clarity and contrast of mammographic images, thereby aiding in the more effective identification of potential tumors.</w:t>
+                            </w:r>
+                            <w:r>
+                              <w:rPr>
+                                <w:sz w:val="20"/>
+                                <w:szCs w:val="20"/>
+                                <w:lang w:val="en-US"/>
+                              </w:rPr>
+                              <w:t xml:space="preserve"> </w:t>
+                            </w:r>
+                            <w:r>
+                              <w:rPr>
+                                <w:sz w:val="20"/>
+                                <w:szCs w:val="20"/>
+                                <w:lang w:val="en-US"/>
+                              </w:rPr>
+                              <w:t xml:space="preserve">The project demonstrates </w:t>
+                            </w:r>
+                            <w:r>
+                              <w:rPr>
+                                <w:sz w:val="20"/>
+                                <w:szCs w:val="20"/>
+                                <w:lang w:val="en-US"/>
+                              </w:rPr>
+                              <w:t>how image</w:t>
+                            </w:r>
+                            <w:r>
+                              <w:rPr>
+                                <w:sz w:val="20"/>
+                                <w:szCs w:val="20"/>
+                                <w:lang w:val="en-US"/>
+                              </w:rPr>
+                              <w:t xml:space="preserve"> processing</w:t>
+                            </w:r>
+                            <w:r>
+                              <w:rPr>
+                                <w:sz w:val="20"/>
+                                <w:szCs w:val="20"/>
+                                <w:lang w:val="en-US"/>
+                              </w:rPr>
+                              <w:t xml:space="preserve"> techniques</w:t>
+                            </w:r>
+                            <w:r>
+                              <w:rPr>
+                                <w:sz w:val="20"/>
+                                <w:szCs w:val="20"/>
+                                <w:lang w:val="en-US"/>
+                              </w:rPr>
+                              <w:t xml:space="preserve"> can play a crucial role in medical imaging, particularly in breast cancer screening, by offering an alternative method that is both accessible and effective in highlighting areas of concern.</w:t>
                             </w:r>
                           </w:p>
                           <w:p>
@@ -2807,8 +2910,8 @@
                               <w:ind w:left="20"/>
                               <w:jc w:val="both"/>
                               <w:rPr>
-                                <w:sz w:val="16"/>
-                                <w:szCs w:val="16"/>
+                                <w:sz w:val="20"/>
+                                <w:szCs w:val="20"/>
                                 <w:lang w:val="en-US"/>
                               </w:rPr>
                             </w:pPr>
@@ -2816,31 +2919,10 @@
                           <w:p>
                             <w:pPr>
                               <w:spacing w:before="7"/>
-                              <w:ind w:left="20"/>
                               <w:jc w:val="both"/>
                               <w:rPr>
-                                <w:sz w:val="16"/>
-                                <w:szCs w:val="16"/>
-                                <w:lang w:val="en-US"/>
-                              </w:rPr>
-                            </w:pPr>
-                            <w:r>
-                              <w:rPr>
-                                <w:sz w:val="16"/>
-                                <w:szCs w:val="16"/>
-                                <w:lang w:val="en-US"/>
-                              </w:rPr>
-                              <w:t>However, mammograms can be difficult to interpret, especially in dense breast tissue. As a result, the use of computer-aided image analysis (CAD) to improve the detection of breast cancer is increasingly being explored.</w:t>
-                            </w:r>
-                          </w:p>
-                          <w:p>
-                            <w:pPr>
-                              <w:spacing w:before="7"/>
-                              <w:ind w:left="20"/>
-                              <w:jc w:val="both"/>
-                              <w:rPr>
-                                <w:sz w:val="16"/>
-                                <w:szCs w:val="16"/>
+                                <w:sz w:val="20"/>
+                                <w:szCs w:val="20"/>
                                 <w:lang w:val="en-US"/>
                               </w:rPr>
                             </w:pPr>
@@ -2848,31 +2930,52 @@
                           <w:p>
                             <w:pPr>
                               <w:spacing w:before="7"/>
-                              <w:ind w:left="20"/>
                               <w:jc w:val="both"/>
                               <w:rPr>
-                                <w:sz w:val="16"/>
-                                <w:szCs w:val="16"/>
-                                <w:lang w:val="en-US"/>
-                              </w:rPr>
-                            </w:pPr>
-                          </w:p>
-                          <w:p>
-                            <w:pPr>
-                              <w:spacing w:before="7"/>
-                              <w:ind w:left="20"/>
-                              <w:jc w:val="both"/>
-                              <w:rPr>
-                                <w:sz w:val="16"/>
+                                <w:sz w:val="20"/>
+                                <w:szCs w:val="28"/>
                                 <w:lang w:val="en-US"/>
                               </w:rPr>
                             </w:pPr>
                             <w:r>
                               <w:rPr>
-                                <w:sz w:val="16"/>
+                                <w:sz w:val="20"/>
+                                <w:szCs w:val="28"/>
                                 <w:lang w:val="en-US"/>
                               </w:rPr>
-                              <w:t>Keywords: Breast cancer, mammogram, pre-processing, image enhancement, segmentation</w:t>
+                              <w:t>Keywords: Breast cancer, mammogram, segmentation</w:t>
+                            </w:r>
+                            <w:r>
+                              <w:rPr>
+                                <w:sz w:val="20"/>
+                                <w:szCs w:val="28"/>
+                                <w:lang w:val="en-US"/>
+                              </w:rPr>
+                              <w:t xml:space="preserve">, </w:t>
+                            </w:r>
+                            <w:r>
+                              <w:rPr>
+                                <w:sz w:val="20"/>
+                                <w:szCs w:val="28"/>
+                                <w:lang w:val="en-US"/>
+                              </w:rPr>
+                              <w:t>image</w:t>
+                            </w:r>
+                            <w:r>
+                              <w:rPr>
+                                <w:sz w:val="20"/>
+                                <w:szCs w:val="28"/>
+                                <w:lang w:val="en-US"/>
+                              </w:rPr>
+                              <w:t xml:space="preserve"> processing and</w:t>
+                            </w:r>
+                            <w:r>
+                              <w:rPr>
+                                <w:sz w:val="20"/>
+                                <w:szCs w:val="28"/>
+                                <w:lang w:val="en-US"/>
+                              </w:rPr>
+                              <w:t xml:space="preserve"> enhancement,</w:t>
                             </w:r>
                           </w:p>
                           <w:p>
@@ -2905,7 +3008,7 @@
           </mc:Choice>
           <mc:Fallback>
             <w:pict>
-              <v:shape w14:anchorId="0E773D1B" id="Text Box 59" o:spid="_x0000_s1043" type="#_x0000_t202" style="position:absolute;left:0;text-align:left;margin-left:304.65pt;margin-top:311.25pt;width:355.85pt;height:144.45pt;z-index:-251669504;visibility:visible;mso-wrap-style:square;mso-width-percent:0;mso-height-percent:0;mso-wrap-distance-left:9pt;mso-wrap-distance-top:0;mso-wrap-distance-right:9pt;mso-wrap-distance-bottom:0;mso-position-horizontal:right;mso-position-horizontal-relative:margin;mso-position-vertical:absolute;mso-position-vertical-relative:page;mso-width-percent:0;mso-height-percent:0;mso-width-relative:page;mso-height-relative:page;v-text-anchor:top" o:gfxdata="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" filled="f" stroked="f">
+              <v:shape w14:anchorId="0E773D1B" id="Text Box 59" o:spid="_x0000_s1043" type="#_x0000_t202" style="position:absolute;left:0;text-align:left;margin-left:304.65pt;margin-top:320.4pt;width:355.85pt;height:174pt;z-index:-251669504;visibility:visible;mso-wrap-style:square;mso-width-percent:0;mso-height-percent:0;mso-wrap-distance-left:9pt;mso-wrap-distance-top:0;mso-wrap-distance-right:9pt;mso-wrap-distance-bottom:0;mso-position-horizontal:right;mso-position-horizontal-relative:margin;mso-position-vertical:absolute;mso-position-vertical-relative:page;mso-width-percent:0;mso-height-percent:0;mso-width-relative:page;mso-height-relative:page;v-text-anchor:top" o:gfxdata="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" filled="f" stroked="f">
                 <v:path arrowok="t"/>
                 <v:textbox inset="0,0,0,0">
                   <w:txbxContent>
@@ -2935,31 +3038,13 @@
                     </w:p>
                     <w:p>
                       <w:pPr>
-                        <w:spacing w:before="7"/>
+                        <w:spacing w:before="11"/>
                         <w:ind w:left="20"/>
                         <w:jc w:val="both"/>
                         <w:rPr>
-                          <w:sz w:val="16"/>
-                          <w:szCs w:val="16"/>
-                          <w:lang w:val="en-US"/>
-                        </w:rPr>
-                      </w:pPr>
-                      <w:r>
-                        <w:rPr>
-                          <w:sz w:val="16"/>
-                          <w:szCs w:val="16"/>
-                          <w:lang w:val="en-US"/>
-                        </w:rPr>
-                        <w:t>Breast cancer is the most common cancer in women, with over 2.2 million new cases and 685,000 deaths worldwide in 2020. Early detection and treatment are critical to improving survival rates.</w:t>
-                      </w:r>
-                    </w:p>
-                    <w:p>
-                      <w:pPr>
-                        <w:spacing w:before="7"/>
-                        <w:ind w:left="20"/>
-                        <w:jc w:val="both"/>
-                        <w:rPr>
-                          <w:sz w:val="16"/>
+                          <w:b/>
+                          <w:color w:val="231F20"/>
+                          <w:sz w:val="10"/>
                           <w:szCs w:val="16"/>
                           <w:lang w:val="en-US"/>
                         </w:rPr>
@@ -2971,18 +3056,66 @@
                         <w:ind w:left="20"/>
                         <w:jc w:val="both"/>
                         <w:rPr>
-                          <w:sz w:val="16"/>
-                          <w:szCs w:val="16"/>
+                          <w:sz w:val="20"/>
+                          <w:szCs w:val="20"/>
                           <w:lang w:val="en-US"/>
                         </w:rPr>
                       </w:pPr>
                       <w:r>
                         <w:rPr>
-                          <w:sz w:val="16"/>
-                          <w:szCs w:val="16"/>
+                          <w:sz w:val="20"/>
+                          <w:szCs w:val="20"/>
                           <w:lang w:val="en-US"/>
                         </w:rPr>
-                        <w:t>Mammography is the most common method for early detection of breast cancer. It uses X-rays to image the breast tissue. Radiologists can then examine the images to identify any abnormalities.</w:t>
+                        <w:t>This study presents an innovative approach to enhancing tumor detection in mammography through the application of specialized image processing techniques. Recognizing the limitations and challenges inherent in the interpretation of mammographic images, focusing on the utilization of advanced filtering and normalization methods. These techniques are meticulously applied to improve the clarity and contrast of mammographic images, thereby aiding in the more effective identification of potential tumors.</w:t>
+                      </w:r>
+                      <w:r>
+                        <w:rPr>
+                          <w:sz w:val="20"/>
+                          <w:szCs w:val="20"/>
+                          <w:lang w:val="en-US"/>
+                        </w:rPr>
+                        <w:t xml:space="preserve"> </w:t>
+                      </w:r>
+                      <w:r>
+                        <w:rPr>
+                          <w:sz w:val="20"/>
+                          <w:szCs w:val="20"/>
+                          <w:lang w:val="en-US"/>
+                        </w:rPr>
+                        <w:t xml:space="preserve">The project demonstrates </w:t>
+                      </w:r>
+                      <w:r>
+                        <w:rPr>
+                          <w:sz w:val="20"/>
+                          <w:szCs w:val="20"/>
+                          <w:lang w:val="en-US"/>
+                        </w:rPr>
+                        <w:t>how image</w:t>
+                      </w:r>
+                      <w:r>
+                        <w:rPr>
+                          <w:sz w:val="20"/>
+                          <w:szCs w:val="20"/>
+                          <w:lang w:val="en-US"/>
+                        </w:rPr>
+                        <w:t xml:space="preserve"> processing</w:t>
+                      </w:r>
+                      <w:r>
+                        <w:rPr>
+                          <w:sz w:val="20"/>
+                          <w:szCs w:val="20"/>
+                          <w:lang w:val="en-US"/>
+                        </w:rPr>
+                        <w:t xml:space="preserve"> techniques</w:t>
+                      </w:r>
+                      <w:r>
+                        <w:rPr>
+                          <w:sz w:val="20"/>
+                          <w:szCs w:val="20"/>
+                          <w:lang w:val="en-US"/>
+                        </w:rPr>
+                        <w:t xml:space="preserve"> can play a crucial role in medical imaging, particularly in breast cancer screening, by offering an alternative method that is both accessible and effective in highlighting areas of concern.</w:t>
                       </w:r>
                     </w:p>
                     <w:p>
@@ -2991,8 +3124,8 @@
                         <w:ind w:left="20"/>
                         <w:jc w:val="both"/>
                         <w:rPr>
-                          <w:sz w:val="16"/>
-                          <w:szCs w:val="16"/>
+                          <w:sz w:val="20"/>
+                          <w:szCs w:val="20"/>
                           <w:lang w:val="en-US"/>
                         </w:rPr>
                       </w:pPr>
@@ -3000,31 +3133,10 @@
                     <w:p>
                       <w:pPr>
                         <w:spacing w:before="7"/>
-                        <w:ind w:left="20"/>
                         <w:jc w:val="both"/>
                         <w:rPr>
-                          <w:sz w:val="16"/>
-                          <w:szCs w:val="16"/>
-                          <w:lang w:val="en-US"/>
-                        </w:rPr>
-                      </w:pPr>
-                      <w:r>
-                        <w:rPr>
-                          <w:sz w:val="16"/>
-                          <w:szCs w:val="16"/>
-                          <w:lang w:val="en-US"/>
-                        </w:rPr>
-                        <w:t>However, mammograms can be difficult to interpret, especially in dense breast tissue. As a result, the use of computer-aided image analysis (CAD) to improve the detection of breast cancer is increasingly being explored.</w:t>
-                      </w:r>
-                    </w:p>
-                    <w:p>
-                      <w:pPr>
-                        <w:spacing w:before="7"/>
-                        <w:ind w:left="20"/>
-                        <w:jc w:val="both"/>
-                        <w:rPr>
-                          <w:sz w:val="16"/>
-                          <w:szCs w:val="16"/>
+                          <w:sz w:val="20"/>
+                          <w:szCs w:val="20"/>
                           <w:lang w:val="en-US"/>
                         </w:rPr>
                       </w:pPr>
@@ -3032,31 +3144,52 @@
                     <w:p>
                       <w:pPr>
                         <w:spacing w:before="7"/>
-                        <w:ind w:left="20"/>
                         <w:jc w:val="both"/>
                         <w:rPr>
-                          <w:sz w:val="16"/>
-                          <w:szCs w:val="16"/>
-                          <w:lang w:val="en-US"/>
-                        </w:rPr>
-                      </w:pPr>
-                    </w:p>
-                    <w:p>
-                      <w:pPr>
-                        <w:spacing w:before="7"/>
-                        <w:ind w:left="20"/>
-                        <w:jc w:val="both"/>
-                        <w:rPr>
-                          <w:sz w:val="16"/>
+                          <w:sz w:val="20"/>
+                          <w:szCs w:val="28"/>
                           <w:lang w:val="en-US"/>
                         </w:rPr>
                       </w:pPr>
                       <w:r>
                         <w:rPr>
-                          <w:sz w:val="16"/>
+                          <w:sz w:val="20"/>
+                          <w:szCs w:val="28"/>
                           <w:lang w:val="en-US"/>
                         </w:rPr>
-                        <w:t>Keywords: Breast cancer, mammogram, pre-processing, image enhancement, segmentation</w:t>
+                        <w:t>Keywords: Breast cancer, mammogram, segmentation</w:t>
+                      </w:r>
+                      <w:r>
+                        <w:rPr>
+                          <w:sz w:val="20"/>
+                          <w:szCs w:val="28"/>
+                          <w:lang w:val="en-US"/>
+                        </w:rPr>
+                        <w:t xml:space="preserve">, </w:t>
+                      </w:r>
+                      <w:r>
+                        <w:rPr>
+                          <w:sz w:val="20"/>
+                          <w:szCs w:val="28"/>
+                          <w:lang w:val="en-US"/>
+                        </w:rPr>
+                        <w:t>image</w:t>
+                      </w:r>
+                      <w:r>
+                        <w:rPr>
+                          <w:sz w:val="20"/>
+                          <w:szCs w:val="28"/>
+                          <w:lang w:val="en-US"/>
+                        </w:rPr>
+                        <w:t xml:space="preserve"> processing and</w:t>
+                      </w:r>
+                      <w:r>
+                        <w:rPr>
+                          <w:sz w:val="20"/>
+                          <w:szCs w:val="28"/>
+                          <w:lang w:val="en-US"/>
+                        </w:rPr>
+                        <w:t xml:space="preserve"> enhancement,</w:t>
                       </w:r>
                     </w:p>
                     <w:p>
@@ -3084,6 +3217,17 @@
         <w:spacing w:line="302" w:lineRule="auto"/>
         <w:jc w:val="both"/>
         <w:rPr>
+          <w:sz w:val="20"/>
+          <w:szCs w:val="20"/>
+          <w:lang w:val="en-US"/>
+        </w:rPr>
+      </w:pPr>
+    </w:p>
+    <w:p>
+      <w:pPr>
+        <w:spacing w:line="302" w:lineRule="auto"/>
+        <w:jc w:val="both"/>
+        <w:rPr>
           <w:rFonts w:ascii="TimesNewRomanPS-BoldMT" w:eastAsiaTheme="minorHAnsi" w:hAnsi="TimesNewRomanPS-BoldMT" w:cs="TimesNewRomanPS-BoldMT"/>
           <w:b/>
           <w:bCs/>
@@ -3185,8 +3329,8 @@
           <w:rFonts w:ascii="TimesNewRomanPS-BoldMT" w:eastAsiaTheme="minorHAnsi" w:hAnsi="TimesNewRomanPS-BoldMT" w:cs="TimesNewRomanPS-BoldMT"/>
           <w:b/>
           <w:bCs/>
-          <w:sz w:val="13"/>
-          <w:szCs w:val="13"/>
+          <w:sz w:val="15"/>
+          <w:szCs w:val="15"/>
           <w:lang w:val="en-US" w:eastAsia="en-US" w:bidi="ar-SA"/>
         </w:rPr>
       </w:pPr>
@@ -3199,16 +3343,14 @@
           <w:rFonts w:ascii="TimesNewRomanPS-BoldMT" w:eastAsiaTheme="minorHAnsi" w:hAnsi="TimesNewRomanPS-BoldMT" w:cs="TimesNewRomanPS-BoldMT"/>
           <w:b/>
           <w:bCs/>
-          <w:sz w:val="13"/>
-          <w:szCs w:val="13"/>
+          <w:sz w:val="15"/>
+          <w:szCs w:val="15"/>
           <w:lang w:val="en-US" w:eastAsia="en-US" w:bidi="ar-SA"/>
         </w:rPr>
       </w:pPr>
       <w:r>
         <w:rPr>
           <w:noProof/>
-          <w:sz w:val="20"/>
-          <w:szCs w:val="20"/>
           <w:lang w:val="en-US" w:eastAsia="tr-TR" w:bidi="ar-SA"/>
         </w:rPr>
         <mc:AlternateContent>
@@ -3307,8 +3449,8 @@
           <w:rFonts w:ascii="TimesNewRomanPS-BoldMT" w:eastAsiaTheme="minorHAnsi" w:hAnsi="TimesNewRomanPS-BoldMT" w:cs="TimesNewRomanPS-BoldMT"/>
           <w:b/>
           <w:bCs/>
-          <w:sz w:val="13"/>
-          <w:szCs w:val="13"/>
+          <w:sz w:val="15"/>
+          <w:szCs w:val="15"/>
           <w:lang w:val="en-US" w:eastAsia="en-US" w:bidi="ar-SA"/>
         </w:rPr>
         <w:t>C</w:t>
@@ -3318,140 +3460,55 @@
           <w:rFonts w:ascii="TimesNewRomanPS-BoldMT" w:eastAsiaTheme="minorHAnsi" w:hAnsi="TimesNewRomanPS-BoldMT" w:cs="TimesNewRomanPS-BoldMT"/>
           <w:b/>
           <w:bCs/>
-          <w:sz w:val="13"/>
-          <w:szCs w:val="13"/>
+          <w:sz w:val="15"/>
+          <w:szCs w:val="15"/>
           <w:lang w:val="en-US" w:eastAsia="en-US" w:bidi="ar-SA"/>
         </w:rPr>
-        <w:t>orresponding author:</w:t>
-      </w:r>
-    </w:p>
-    <w:p>
-      <w:pPr>
-        <w:widowControl/>
-        <w:adjustRightInd w:val="0"/>
-        <w:rPr>
-          <w:rFonts w:ascii="TimesNewRomanPSMT" w:eastAsiaTheme="minorHAnsi" w:hAnsi="TimesNewRomanPSMT" w:cs="TimesNewRomanPSMT"/>
-          <w:sz w:val="13"/>
-          <w:szCs w:val="13"/>
-          <w:lang w:val="en-US" w:eastAsia="en-US" w:bidi="ar-SA"/>
-        </w:rPr>
-      </w:pPr>
-      <w:r>
-        <w:rPr>
-          <w:rFonts w:ascii="TimesNewRomanPSMT" w:eastAsiaTheme="minorHAnsi" w:hAnsi="TimesNewRomanPSMT" w:cs="TimesNewRomanPSMT"/>
-          <w:sz w:val="13"/>
-          <w:szCs w:val="13"/>
-          <w:lang w:val="en-US" w:eastAsia="en-US" w:bidi="ar-SA"/>
-        </w:rPr>
-        <w:t>Name</w:t>
-      </w:r>
-      <w:r>
-        <w:rPr>
-          <w:rFonts w:ascii="TimesNewRomanPSMT" w:eastAsiaTheme="minorHAnsi" w:hAnsi="TimesNewRomanPSMT" w:cs="TimesNewRomanPSMT"/>
-          <w:sz w:val="13"/>
-          <w:szCs w:val="13"/>
-          <w:lang w:val="en-US" w:eastAsia="en-US" w:bidi="ar-SA"/>
-        </w:rPr>
-        <w:t>:Sepehr Latifi Azad</w:t>
-      </w:r>
-    </w:p>
-    <w:p>
-      <w:pPr>
-        <w:widowControl/>
-        <w:adjustRightInd w:val="0"/>
-        <w:rPr>
-          <w:rFonts w:ascii="TimesNewRomanPSMT" w:eastAsiaTheme="minorHAnsi" w:hAnsi="TimesNewRomanPSMT" w:cs="TimesNewRomanPSMT"/>
-          <w:sz w:val="13"/>
-          <w:szCs w:val="13"/>
-          <w:lang w:val="en-US" w:eastAsia="en-US" w:bidi="ar-SA"/>
-        </w:rPr>
-      </w:pPr>
+        <w:t xml:space="preserve">orresponding </w:t>
+      </w:r>
       <w:r>
         <w:rPr>
           <w:rFonts w:ascii="TimesNewRomanPS-BoldMT" w:eastAsiaTheme="minorHAnsi" w:hAnsi="TimesNewRomanPS-BoldMT" w:cs="TimesNewRomanPS-BoldMT"/>
           <w:b/>
           <w:bCs/>
-          <w:sz w:val="13"/>
-          <w:szCs w:val="13"/>
+          <w:sz w:val="15"/>
+          <w:szCs w:val="15"/>
           <w:lang w:val="en-US" w:eastAsia="en-US" w:bidi="ar-SA"/>
         </w:rPr>
-        <w:t>E-mail address</w:t>
+        <w:t>A</w:t>
       </w:r>
       <w:r>
         <w:rPr>
           <w:rFonts w:ascii="TimesNewRomanPS-BoldMT" w:eastAsiaTheme="minorHAnsi" w:hAnsi="TimesNewRomanPS-BoldMT" w:cs="TimesNewRomanPS-BoldMT"/>
           <w:b/>
           <w:bCs/>
-          <w:sz w:val="13"/>
-          <w:szCs w:val="13"/>
+          <w:sz w:val="15"/>
+          <w:szCs w:val="15"/>
           <w:lang w:val="en-US" w:eastAsia="en-US" w:bidi="ar-SA"/>
         </w:rPr>
-        <w:t>:</w:t>
-      </w:r>
-      <w:r>
-        <w:rPr>
-          <w:rFonts w:ascii="TimesNewRomanPSMT" w:eastAsiaTheme="minorHAnsi" w:hAnsi="TimesNewRomanPSMT" w:cs="TimesNewRomanPSMT"/>
-          <w:sz w:val="13"/>
-          <w:szCs w:val="13"/>
-          <w:lang w:val="en-US" w:eastAsia="en-US" w:bidi="ar-SA"/>
-        </w:rPr>
-        <w:t xml:space="preserve">  </w:t>
-      </w:r>
-      <w:hyperlink r:id="rId9" w:history="1">
-        <w:r>
-          <w:rPr>
-            <w:rStyle w:val="Hyperlink"/>
-            <w:rFonts w:ascii="TimesNewRomanPSMT" w:eastAsiaTheme="minorHAnsi" w:hAnsi="TimesNewRomanPSMT" w:cs="TimesNewRomanPSMT"/>
-            <w:sz w:val="13"/>
-            <w:szCs w:val="13"/>
-            <w:lang w:val="en-US" w:eastAsia="en-US" w:bidi="ar-SA"/>
-          </w:rPr>
-          <w:t>X</w:t>
-        </w:r>
-      </w:hyperlink>
-    </w:p>
-    <w:p>
-      <w:pPr>
-        <w:widowControl/>
-        <w:adjustRightInd w:val="0"/>
-        <w:rPr>
-          <w:rFonts w:ascii="TimesNewRomanPSMT" w:eastAsiaTheme="minorHAnsi" w:hAnsi="TimesNewRomanPSMT" w:cs="TimesNewRomanPSMT"/>
-          <w:sz w:val="13"/>
-          <w:szCs w:val="13"/>
-          <w:lang w:val="en-US" w:eastAsia="en-US" w:bidi="ar-SA"/>
-        </w:rPr>
-      </w:pPr>
-      <w:r>
-        <w:rPr>
-          <w:rFonts w:ascii="TimesNewRomanPSMT" w:eastAsiaTheme="minorHAnsi" w:hAnsi="TimesNewRomanPSMT" w:cs="TimesNewRomanPSMT"/>
-          <w:sz w:val="13"/>
-          <w:szCs w:val="13"/>
-          <w:lang w:val="en-US" w:eastAsia="en-US" w:bidi="ar-SA"/>
-        </w:rPr>
-        <w:t>Name : Melih Yıldız</w:t>
-      </w:r>
-    </w:p>
-    <w:p>
-      <w:pPr>
-        <w:widowControl/>
-        <w:adjustRightInd w:val="0"/>
+        <w:t>uthor</w:t>
+      </w:r>
+      <w:r>
         <w:rPr>
           <w:rFonts w:ascii="TimesNewRomanPS-BoldMT" w:eastAsiaTheme="minorHAnsi" w:hAnsi="TimesNewRomanPS-BoldMT" w:cs="TimesNewRomanPS-BoldMT"/>
           <w:b/>
           <w:bCs/>
-          <w:sz w:val="13"/>
-          <w:szCs w:val="13"/>
+          <w:sz w:val="15"/>
+          <w:szCs w:val="15"/>
           <w:lang w:val="en-US" w:eastAsia="en-US" w:bidi="ar-SA"/>
         </w:rPr>
-      </w:pPr>
-      <w:r>
-        <w:rPr>
-          <w:rFonts w:ascii="TimesNewRomanPSMT" w:eastAsiaTheme="minorHAnsi" w:hAnsi="TimesNewRomanPSMT" w:cs="TimesNewRomanPSMT"/>
-          <w:sz w:val="13"/>
-          <w:szCs w:val="13"/>
+        <w:t>s</w:t>
+      </w:r>
+      <w:r>
+        <w:rPr>
+          <w:rFonts w:ascii="TimesNewRomanPS-BoldMT" w:eastAsiaTheme="minorHAnsi" w:hAnsi="TimesNewRomanPS-BoldMT" w:cs="TimesNewRomanPS-BoldMT"/>
+          <w:b/>
+          <w:bCs/>
+          <w:sz w:val="15"/>
+          <w:szCs w:val="15"/>
           <w:lang w:val="en-US" w:eastAsia="en-US" w:bidi="ar-SA"/>
         </w:rPr>
-        <w:t>E-mail address: 190254036@ogr.alanya.edu.tr</w:t>
+        <w:t>:</w:t>
       </w:r>
     </w:p>
     <w:p>
@@ -3459,6 +3516,212 @@
         <w:spacing w:line="302" w:lineRule="auto"/>
         <w:jc w:val="both"/>
         <w:rPr>
+          <w:rFonts w:ascii="TimesNewRomanPS-BoldMT" w:eastAsiaTheme="minorHAnsi" w:hAnsi="TimesNewRomanPS-BoldMT" w:cs="TimesNewRomanPS-BoldMT"/>
+          <w:b/>
+          <w:bCs/>
+          <w:sz w:val="10"/>
+          <w:szCs w:val="10"/>
+          <w:lang w:val="en-US" w:eastAsia="en-US" w:bidi="ar-SA"/>
+        </w:rPr>
+      </w:pPr>
+    </w:p>
+    <w:p>
+      <w:pPr>
+        <w:widowControl/>
+        <w:adjustRightInd w:val="0"/>
+        <w:rPr>
+          <w:rFonts w:ascii="TimesNewRomanPSMT" w:eastAsiaTheme="minorHAnsi" w:hAnsi="TimesNewRomanPSMT" w:cs="TimesNewRomanPSMT"/>
+          <w:sz w:val="15"/>
+          <w:szCs w:val="15"/>
+          <w:lang w:val="en-US" w:eastAsia="en-US" w:bidi="ar-SA"/>
+        </w:rPr>
+      </w:pPr>
+      <w:r>
+        <w:rPr>
+          <w:rFonts w:ascii="TimesNewRomanPSMT" w:eastAsiaTheme="minorHAnsi" w:hAnsi="TimesNewRomanPSMT" w:cs="TimesNewRomanPSMT"/>
+          <w:sz w:val="15"/>
+          <w:szCs w:val="15"/>
+          <w:lang w:val="en-US" w:eastAsia="en-US" w:bidi="ar-SA"/>
+        </w:rPr>
+        <w:t>Name</w:t>
+      </w:r>
+      <w:r>
+        <w:rPr>
+          <w:rFonts w:ascii="TimesNewRomanPSMT" w:eastAsiaTheme="minorHAnsi" w:hAnsi="TimesNewRomanPSMT" w:cs="TimesNewRomanPSMT"/>
+          <w:sz w:val="15"/>
+          <w:szCs w:val="15"/>
+          <w:lang w:val="en-US" w:eastAsia="en-US" w:bidi="ar-SA"/>
+        </w:rPr>
+        <w:t>:</w:t>
+      </w:r>
+      <w:r>
+        <w:rPr>
+          <w:rFonts w:ascii="TimesNewRomanPSMT" w:eastAsiaTheme="minorHAnsi" w:hAnsi="TimesNewRomanPSMT" w:cs="TimesNewRomanPSMT"/>
+          <w:sz w:val="15"/>
+          <w:szCs w:val="15"/>
+          <w:lang w:val="en-US" w:eastAsia="en-US" w:bidi="ar-SA"/>
+        </w:rPr>
+        <w:t xml:space="preserve"> </w:t>
+      </w:r>
+      <w:r>
+        <w:rPr>
+          <w:rFonts w:ascii="TimesNewRomanPSMT" w:eastAsiaTheme="minorHAnsi" w:hAnsi="TimesNewRomanPSMT" w:cs="TimesNewRomanPSMT"/>
+          <w:sz w:val="15"/>
+          <w:szCs w:val="15"/>
+          <w:lang w:val="en-US" w:eastAsia="en-US" w:bidi="ar-SA"/>
+        </w:rPr>
+        <w:t>Sepehr Latifi Azad</w:t>
+      </w:r>
+    </w:p>
+    <w:p>
+      <w:pPr>
+        <w:widowControl/>
+        <w:adjustRightInd w:val="0"/>
+        <w:rPr>
+          <w:rFonts w:ascii="TimesNewRomanPSMT" w:eastAsiaTheme="minorHAnsi" w:hAnsi="TimesNewRomanPSMT" w:cs="TimesNewRomanPSMT"/>
+          <w:sz w:val="15"/>
+          <w:szCs w:val="15"/>
+          <w:lang w:val="en-US" w:eastAsia="en-US" w:bidi="ar-SA"/>
+        </w:rPr>
+      </w:pPr>
+      <w:r>
+        <w:rPr>
+          <w:rFonts w:ascii="TimesNewRomanPS-BoldMT" w:eastAsiaTheme="minorHAnsi" w:hAnsi="TimesNewRomanPS-BoldMT" w:cs="TimesNewRomanPS-BoldMT"/>
+          <w:sz w:val="15"/>
+          <w:szCs w:val="15"/>
+          <w:lang w:val="en-US" w:eastAsia="en-US" w:bidi="ar-SA"/>
+        </w:rPr>
+        <w:t>E-mail</w:t>
+      </w:r>
+      <w:r>
+        <w:rPr>
+          <w:rFonts w:ascii="TimesNewRomanPS-BoldMT" w:eastAsiaTheme="minorHAnsi" w:hAnsi="TimesNewRomanPS-BoldMT" w:cs="TimesNewRomanPS-BoldMT"/>
+          <w:sz w:val="15"/>
+          <w:szCs w:val="15"/>
+          <w:lang w:val="en-US" w:eastAsia="en-US" w:bidi="ar-SA"/>
+        </w:rPr>
+        <w:t>:</w:t>
+      </w:r>
+      <w:r>
+        <w:rPr>
+          <w:rFonts w:ascii="TimesNewRomanPSMT" w:eastAsiaTheme="minorHAnsi" w:hAnsi="TimesNewRomanPSMT" w:cs="TimesNewRomanPSMT"/>
+          <w:sz w:val="15"/>
+          <w:szCs w:val="15"/>
+          <w:lang w:val="en-US" w:eastAsia="en-US" w:bidi="ar-SA"/>
+        </w:rPr>
+        <w:t xml:space="preserve"> </w:t>
+      </w:r>
+      <w:r>
+        <w:rPr>
+          <w:rFonts w:ascii="TimesNewRomanPSMT" w:eastAsiaTheme="minorHAnsi" w:hAnsi="TimesNewRomanPSMT" w:cs="TimesNewRomanPSMT"/>
+          <w:sz w:val="15"/>
+          <w:szCs w:val="15"/>
+          <w:lang w:val="en-US" w:eastAsia="en-US" w:bidi="ar-SA"/>
+        </w:rPr>
+        <w:t>1902540</w:t>
+      </w:r>
+      <w:r>
+        <w:rPr>
+          <w:rFonts w:ascii="TimesNewRomanPSMT" w:eastAsiaTheme="minorHAnsi" w:hAnsi="TimesNewRomanPSMT" w:cs="TimesNewRomanPSMT"/>
+          <w:sz w:val="15"/>
+          <w:szCs w:val="15"/>
+          <w:lang w:val="en-US" w:eastAsia="en-US" w:bidi="ar-SA"/>
+        </w:rPr>
+        <w:t>82</w:t>
+      </w:r>
+      <w:r>
+        <w:rPr>
+          <w:rFonts w:ascii="TimesNewRomanPSMT" w:eastAsiaTheme="minorHAnsi" w:hAnsi="TimesNewRomanPSMT" w:cs="TimesNewRomanPSMT"/>
+          <w:sz w:val="15"/>
+          <w:szCs w:val="15"/>
+          <w:lang w:val="en-US" w:eastAsia="en-US" w:bidi="ar-SA"/>
+        </w:rPr>
+        <w:t>@ogr.alanya.edu.tr</w:t>
+      </w:r>
+    </w:p>
+    <w:p>
+      <w:pPr>
+        <w:widowControl/>
+        <w:adjustRightInd w:val="0"/>
+        <w:rPr>
+          <w:rFonts w:ascii="TimesNewRomanPSMT" w:eastAsiaTheme="minorHAnsi" w:hAnsi="TimesNewRomanPSMT" w:cs="TimesNewRomanPSMT"/>
+          <w:sz w:val="15"/>
+          <w:szCs w:val="15"/>
+          <w:lang w:val="en-US" w:eastAsia="en-US" w:bidi="ar-SA"/>
+        </w:rPr>
+      </w:pPr>
+      <w:r>
+        <w:rPr>
+          <w:rFonts w:ascii="TimesNewRomanPSMT" w:eastAsiaTheme="minorHAnsi" w:hAnsi="TimesNewRomanPSMT" w:cs="TimesNewRomanPSMT"/>
+          <w:sz w:val="15"/>
+          <w:szCs w:val="15"/>
+          <w:lang w:val="en-US" w:eastAsia="en-US" w:bidi="ar-SA"/>
+        </w:rPr>
+        <w:t>Name: Melih Yıldız</w:t>
+      </w:r>
+    </w:p>
+    <w:p>
+      <w:pPr>
+        <w:widowControl/>
+        <w:adjustRightInd w:val="0"/>
+        <w:rPr>
+          <w:rFonts w:ascii="TimesNewRomanPS-BoldMT" w:eastAsiaTheme="minorHAnsi" w:hAnsi="TimesNewRomanPS-BoldMT" w:cs="TimesNewRomanPS-BoldMT"/>
+          <w:b/>
+          <w:bCs/>
+          <w:sz w:val="15"/>
+          <w:szCs w:val="15"/>
+          <w:lang w:val="en-US" w:eastAsia="en-US" w:bidi="ar-SA"/>
+        </w:rPr>
+      </w:pPr>
+      <w:r>
+        <w:rPr>
+          <w:rFonts w:ascii="TimesNewRomanPSMT" w:eastAsiaTheme="minorHAnsi" w:hAnsi="TimesNewRomanPSMT" w:cs="TimesNewRomanPSMT"/>
+          <w:sz w:val="15"/>
+          <w:szCs w:val="15"/>
+          <w:lang w:val="en-US" w:eastAsia="en-US" w:bidi="ar-SA"/>
+        </w:rPr>
+        <w:t xml:space="preserve">E-mail: </w:t>
+      </w:r>
+      <w:bookmarkStart w:id="2" w:name="_Hlk155634934"/>
+      <w:r>
+        <w:rPr>
+          <w:rFonts w:ascii="TimesNewRomanPSMT" w:eastAsiaTheme="minorHAnsi" w:hAnsi="TimesNewRomanPSMT" w:cs="TimesNewRomanPSMT"/>
+          <w:sz w:val="15"/>
+          <w:szCs w:val="15"/>
+          <w:lang w:val="en-US" w:eastAsia="en-US" w:bidi="ar-SA"/>
+        </w:rPr>
+        <w:t>190254036</w:t>
+      </w:r>
+      <w:bookmarkEnd w:id="2"/>
+      <w:r>
+        <w:rPr>
+          <w:rFonts w:ascii="TimesNewRomanPSMT" w:eastAsiaTheme="minorHAnsi" w:hAnsi="TimesNewRomanPSMT" w:cs="TimesNewRomanPSMT"/>
+          <w:sz w:val="15"/>
+          <w:szCs w:val="15"/>
+          <w:lang w:val="en-US" w:eastAsia="en-US" w:bidi="ar-SA"/>
+        </w:rPr>
+        <w:t>@ogr.alanya.edu.tr</w:t>
+      </w:r>
+    </w:p>
+    <w:p>
+      <w:pPr>
+        <w:spacing w:line="302" w:lineRule="auto"/>
+        <w:jc w:val="both"/>
+        <w:rPr>
+          <w:sz w:val="20"/>
+          <w:szCs w:val="20"/>
+          <w:lang w:val="en-US"/>
+        </w:rPr>
+      </w:pPr>
+    </w:p>
+    <w:p>
+      <w:pPr>
+        <w:pStyle w:val="SectionTitle"/>
+        <w:numPr>
+          <w:ilvl w:val="0"/>
+          <w:numId w:val="3"/>
+        </w:numPr>
+        <w:rPr>
           <w:sz w:val="20"/>
           <w:szCs w:val="20"/>
           <w:lang w:val="en-US"/>
@@ -3469,18 +3732,18 @@
           <w:noProof/>
           <w:sz w:val="20"/>
           <w:szCs w:val="20"/>
-          <w:lang w:val="en-US" w:eastAsia="tr-TR" w:bidi="ar-SA"/>
+          <w:lang w:val="en-US" w:eastAsia="tr-TR"/>
         </w:rPr>
         <mc:AlternateContent>
           <mc:Choice Requires="wps">
             <w:drawing>
-              <wp:anchor distT="0" distB="0" distL="114300" distR="114300" simplePos="0" relativeHeight="251670528" behindDoc="0" locked="0" layoutInCell="1" allowOverlap="1" wp14:anchorId="2939EDFD" wp14:editId="2E6BBE8E">
+              <wp:anchor distT="0" distB="0" distL="114300" distR="114300" simplePos="0" relativeHeight="251670528" behindDoc="0" locked="0" layoutInCell="1" allowOverlap="1" wp14:anchorId="2939EDFD" wp14:editId="7E138DB2">
                 <wp:simplePos x="0" y="0"/>
                 <wp:positionH relativeFrom="margin">
-                  <wp:posOffset>0</wp:posOffset>
+                  <wp:align>left</wp:align>
                 </wp:positionH>
                 <wp:positionV relativeFrom="paragraph">
-                  <wp:posOffset>-635</wp:posOffset>
+                  <wp:posOffset>33456</wp:posOffset>
                 </wp:positionV>
                 <wp:extent cx="6299835" cy="0"/>
                 <wp:effectExtent l="0" t="0" r="0" b="0"/>
@@ -3522,15 +3785,79 @@
               </wp:anchor>
             </w:drawing>
           </mc:Choice>
-          <mc:Fallback xmlns:w16du="http://schemas.microsoft.com/office/word/2023/wordml/word16du" xmlns="">
+          <mc:Fallback>
             <w:pict>
-              <v:line w14:anchorId="270EBECF" id="Straight Connector 112" o:spid="_x0000_s1026" style="position:absolute;z-index:503316479;visibility:visible;mso-wrap-style:square;mso-wrap-distance-left:9pt;mso-wrap-distance-top:0;mso-wrap-distance-right:9pt;mso-wrap-distance-bottom:0;mso-position-horizontal:absolute;mso-position-horizontal-relative:margin;mso-position-vertical:absolute;mso-position-vertical-relative:text" from="0,-.05pt" to="496.05pt,-.05pt" o:gfxdata="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" strokecolor="#4579b8 [3044]" strokeweight=".5pt">
+              <v:line w14:anchorId="00233394" id="Straight Connector 112" o:spid="_x0000_s1026" style="position:absolute;z-index:251670528;visibility:visible;mso-wrap-style:square;mso-wrap-distance-left:9pt;mso-wrap-distance-top:0;mso-wrap-distance-right:9pt;mso-wrap-distance-bottom:0;mso-position-horizontal:left;mso-position-horizontal-relative:margin;mso-position-vertical:absolute;mso-position-vertical-relative:text" from="0,2.65pt" to="496.05pt,2.65pt" o:gfxdata="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" strokecolor="#4579b8 [3044]" strokeweight=".5pt">
                 <w10:wrap anchorx="margin"/>
               </v:line>
             </w:pict>
           </mc:Fallback>
         </mc:AlternateContent>
       </w:r>
+      <w:r>
+        <w:rPr>
+          <w:sz w:val="20"/>
+          <w:szCs w:val="20"/>
+          <w:lang w:val="en-US"/>
+        </w:rPr>
+        <w:t>Introduction</w:t>
+      </w:r>
+    </w:p>
+    <w:p>
+      <w:pPr>
+        <w:pStyle w:val="MainText"/>
+        <w:rPr>
+          <w:lang w:val="en-US"/>
+        </w:rPr>
+      </w:pPr>
+      <w:r>
+        <w:rPr>
+          <w:lang w:val="en-US"/>
+        </w:rPr>
+        <w:t>In recent years, the field of medical imaging has witnessed significant advancements, particularly in the realm of breast cancer screening through mammography. Mammography remains a critical tool in the early detection of breast cancer, offering the potential to identify tumors at stages when they are most treatable. However, the interpretation of mammographic images can be challenging due to the subtle nature of early tumorous formations and the inherent complexities in breast tissue imaging. This challenge necessitates the development of enhanced image analysis techniques that can aid radiologists in identifying potential areas of concern with greater accuracy.</w:t>
+      </w:r>
+    </w:p>
+    <w:p>
+      <w:pPr>
+        <w:pStyle w:val="MainText"/>
+        <w:rPr>
+          <w:lang w:val="en-US"/>
+        </w:rPr>
+      </w:pPr>
+    </w:p>
+    <w:p>
+      <w:pPr>
+        <w:pStyle w:val="MainText"/>
+        <w:rPr>
+          <w:lang w:val="en-US"/>
+        </w:rPr>
+      </w:pPr>
+      <w:r>
+        <w:rPr>
+          <w:lang w:val="en-US"/>
+        </w:rPr>
+        <w:t>This project addresses this need by employing a series of sophisticated image processing techniques to improve the visibility of possible tumors in mammography images. Unlike many contemporary approaches, our methodology eschews the use of machine learning and artificial intelligence, focusing instead on the application of traditional image processing methods such as filters and normalization. The objective is to refine the quality of mammographic images in a way that potential tumorous regions are highlighted, thereby aiding in more accurate and confident diagnoses. This approach offers a novel perspective in the ongoing effort to improve breast cancer screening processes, emphasizing the utility of image processing techniques in medical diagnostics.</w:t>
+      </w:r>
+    </w:p>
+    <w:p>
+      <w:pPr>
+        <w:pStyle w:val="SectionTitle"/>
+        <w:rPr>
+          <w:sz w:val="20"/>
+          <w:szCs w:val="20"/>
+          <w:lang w:val="en-US"/>
+        </w:rPr>
+      </w:pPr>
+    </w:p>
+    <w:p>
+      <w:pPr>
+        <w:pStyle w:val="SectionTitle"/>
+        <w:rPr>
+          <w:sz w:val="20"/>
+          <w:szCs w:val="20"/>
+          <w:lang w:val="en-US"/>
+        </w:rPr>
+      </w:pPr>
     </w:p>
     <w:p>
       <w:pPr>
@@ -3551,185 +3878,6 @@
           <w:szCs w:val="20"/>
           <w:lang w:val="en-US"/>
         </w:rPr>
-        <w:t>Introduction</w:t>
-      </w:r>
-    </w:p>
-    <w:p>
-      <w:pPr>
-        <w:pStyle w:val="MainText"/>
-        <w:rPr>
-          <w:sz w:val="20"/>
-          <w:szCs w:val="20"/>
-          <w:lang w:val="en-US"/>
-        </w:rPr>
-      </w:pPr>
-      <w:r>
-        <w:rPr>
-          <w:sz w:val="20"/>
-          <w:szCs w:val="20"/>
-          <w:lang w:val="en-US"/>
-        </w:rPr>
-        <w:t xml:space="preserve"> </w:t>
-      </w:r>
-      <w:r>
-        <w:rPr>
-          <w:sz w:val="20"/>
-          <w:szCs w:val="20"/>
-          <w:lang w:val="en-US"/>
-        </w:rPr>
-        <w:t>In this project, we developed a pre-processing application for breast cancer detection using image processing techniques. Our application uses a variety of techniques to improve the quality of mammograms, including:</w:t>
-      </w:r>
-    </w:p>
-    <w:p>
-      <w:pPr>
-        <w:pStyle w:val="MainText"/>
-        <w:rPr>
-          <w:sz w:val="20"/>
-          <w:szCs w:val="20"/>
-          <w:lang w:val="en-US"/>
-        </w:rPr>
-      </w:pPr>
-      <w:r>
-        <w:rPr>
-          <w:sz w:val="20"/>
-          <w:szCs w:val="20"/>
-          <w:lang w:val="en-US"/>
-        </w:rPr>
-        <w:t>Noise reduction: We use Gaussian and median filtering to reduce noise in the images.</w:t>
-      </w:r>
-    </w:p>
-    <w:p>
-      <w:pPr>
-        <w:pStyle w:val="MainText"/>
-        <w:rPr>
-          <w:sz w:val="20"/>
-          <w:szCs w:val="20"/>
-          <w:lang w:val="en-US"/>
-        </w:rPr>
-      </w:pPr>
-      <w:r>
-        <w:rPr>
-          <w:sz w:val="20"/>
-          <w:szCs w:val="20"/>
-          <w:lang w:val="en-US"/>
-        </w:rPr>
-        <w:t>Contrast enhancement: We use histogram equalization and adaptive contrast adjustment to improve the contrast in the images.</w:t>
-      </w:r>
-    </w:p>
-    <w:p>
-      <w:pPr>
-        <w:pStyle w:val="MainText"/>
-        <w:rPr>
-          <w:sz w:val="20"/>
-          <w:szCs w:val="20"/>
-          <w:lang w:val="en-US"/>
-        </w:rPr>
-      </w:pPr>
-      <w:r>
-        <w:rPr>
-          <w:sz w:val="20"/>
-          <w:szCs w:val="20"/>
-          <w:lang w:val="en-US"/>
-        </w:rPr>
-        <w:t>Tumor enhancement: We use edge detection and region growing to highlight tumor regions.</w:t>
-      </w:r>
-    </w:p>
-    <w:p>
-      <w:pPr>
-        <w:pStyle w:val="MainText"/>
-        <w:rPr>
-          <w:sz w:val="20"/>
-          <w:szCs w:val="20"/>
-          <w:lang w:val="en-US"/>
-        </w:rPr>
-      </w:pPr>
-      <w:r>
-        <w:rPr>
-          <w:sz w:val="20"/>
-          <w:szCs w:val="20"/>
-          <w:lang w:val="en-US"/>
-        </w:rPr>
-        <w:t>We evaluated our application on a dataset of 10,000 mammograms. Our results showed that our application significantly improved the detection of tumors, especially in dense breast tissue.</w:t>
-      </w:r>
-    </w:p>
-    <w:p>
-      <w:pPr>
-        <w:pStyle w:val="MainText"/>
-        <w:rPr>
-          <w:sz w:val="20"/>
-          <w:szCs w:val="20"/>
-          <w:lang w:val="en-US"/>
-        </w:rPr>
-      </w:pPr>
-    </w:p>
-    <w:p>
-      <w:pPr>
-        <w:pStyle w:val="MainText"/>
-        <w:rPr>
-          <w:sz w:val="20"/>
-          <w:szCs w:val="20"/>
-          <w:lang w:val="en-US"/>
-        </w:rPr>
-      </w:pPr>
-      <w:r>
-        <w:rPr>
-          <w:sz w:val="20"/>
-          <w:szCs w:val="20"/>
-          <w:lang w:val="en-US"/>
-        </w:rPr>
-        <w:t>Our application is still under development, but we believe that it has the potential to be a valuable tool for improving the early detection of breast cancer.</w:t>
-      </w:r>
-    </w:p>
-    <w:p>
-      <w:pPr>
-        <w:pStyle w:val="SectionTitle"/>
-        <w:rPr>
-          <w:sz w:val="20"/>
-          <w:szCs w:val="20"/>
-          <w:lang w:val="en-US"/>
-        </w:rPr>
-      </w:pPr>
-    </w:p>
-    <w:p>
-      <w:pPr>
-        <w:pStyle w:val="SectionTitle"/>
-        <w:rPr>
-          <w:sz w:val="20"/>
-          <w:szCs w:val="20"/>
-          <w:lang w:val="en-US"/>
-        </w:rPr>
-      </w:pPr>
-    </w:p>
-    <w:p>
-      <w:pPr>
-        <w:pStyle w:val="SectionTitle"/>
-        <w:rPr>
-          <w:sz w:val="20"/>
-          <w:szCs w:val="20"/>
-          <w:lang w:val="en-US"/>
-        </w:rPr>
-      </w:pPr>
-    </w:p>
-    <w:p>
-      <w:pPr>
-        <w:pStyle w:val="SectionTitle"/>
-        <w:numPr>
-          <w:ilvl w:val="0"/>
-          <w:numId w:val="3"/>
-        </w:numPr>
-        <w:rPr>
-          <w:sz w:val="20"/>
-          <w:szCs w:val="20"/>
-          <w:lang w:val="en-US"/>
-        </w:rPr>
-      </w:pPr>
-      <w:r>
-        <w:rPr>
-          <w:sz w:val="20"/>
-          <w:szCs w:val="20"/>
-          <w:lang w:val="en-US"/>
-        </w:rPr>
-        <w:lastRenderedPageBreak/>
         <w:t>Writing Equations</w:t>
       </w:r>
     </w:p>
@@ -3811,7 +3959,7 @@
                 <w:noProof/>
               </w:rPr>
               <w:drawing>
-                <wp:inline distT="0" distB="0" distL="0" distR="0" wp14:anchorId="39CE8CAB" wp14:editId="43F757E9">
+                <wp:inline distT="0" distB="0" distL="0" distR="0" wp14:anchorId="39CE8CAB" wp14:editId="3F081F2F">
                   <wp:extent cx="2374900" cy="587624"/>
                   <wp:effectExtent l="0" t="0" r="6350" b="3175"/>
                   <wp:docPr id="1453654351" name="Picture 2" descr="Data Transformation: Standardization vs Normalization - KDnuggets"/>
@@ -3823,6 +3971,137 @@
                       <pic:pic xmlns:pic="http://schemas.openxmlformats.org/drawingml/2006/picture">
                         <pic:nvPicPr>
                           <pic:cNvPr id="0" name="Picture 3" descr="Data Transformation: Standardization vs Normalization - KDnuggets"/>
+                          <pic:cNvPicPr>
+                            <a:picLocks noChangeAspect="1" noChangeArrowheads="1"/>
+                          </pic:cNvPicPr>
+                        </pic:nvPicPr>
+                        <pic:blipFill>
+                          <a:blip r:embed="rId9" cstate="print">
+                            <a:extLst>
+                              <a:ext uri="{28A0092B-C50C-407E-A947-70E740481C1C}">
+                                <a14:useLocalDpi xmlns:a14="http://schemas.microsoft.com/office/drawing/2010/main" val="0"/>
+                              </a:ext>
+                            </a:extLst>
+                          </a:blip>
+                          <a:srcRect/>
+                          <a:stretch>
+                            <a:fillRect/>
+                          </a:stretch>
+                        </pic:blipFill>
+                        <pic:spPr bwMode="auto">
+                          <a:xfrm>
+                            <a:off x="0" y="0"/>
+                            <a:ext cx="2374900" cy="587624"/>
+                          </a:xfrm>
+                          <a:prstGeom prst="rect">
+                            <a:avLst/>
+                          </a:prstGeom>
+                          <a:noFill/>
+                          <a:ln>
+                            <a:noFill/>
+                          </a:ln>
+                        </pic:spPr>
+                      </pic:pic>
+                    </a:graphicData>
+                  </a:graphic>
+                </wp:inline>
+              </w:drawing>
+            </w:r>
+            <w:r>
+              <w:rPr>
+                <w:sz w:val="20"/>
+                <w:szCs w:val="20"/>
+                <w:lang w:val="en-US"/>
+              </w:rPr>
+              <w:t xml:space="preserve">                                             (1)</w:t>
+            </w:r>
+          </w:p>
+          <w:p>
+            <w:pPr>
+              <w:pStyle w:val="MainText"/>
+              <w:jc w:val="left"/>
+              <w:rPr>
+                <w:sz w:val="20"/>
+                <w:szCs w:val="20"/>
+                <w:lang w:val="en-US"/>
+              </w:rPr>
+            </w:pPr>
+            <w:r>
+              <w:rPr>
+                <w:sz w:val="20"/>
+                <w:szCs w:val="20"/>
+                <w:lang w:val="en-US"/>
+              </w:rPr>
+              <w:t xml:space="preserve">                                                            </w:t>
+            </w:r>
+            <w:r>
+              <w:rPr>
+                <w:sz w:val="20"/>
+                <w:szCs w:val="20"/>
+                <w:lang w:val="en-US"/>
+              </w:rPr>
+              <w:t>Gaussian</w:t>
+            </w:r>
+            <w:r>
+              <w:rPr>
+                <w:sz w:val="20"/>
+                <w:szCs w:val="20"/>
+                <w:lang w:val="en-US"/>
+              </w:rPr>
+              <w:t xml:space="preserve"> Equatio</w:t>
+            </w:r>
+            <w:r>
+              <w:rPr>
+                <w:sz w:val="20"/>
+                <w:szCs w:val="20"/>
+                <w:lang w:val="en-US"/>
+              </w:rPr>
+              <w:t>n</w:t>
+            </w:r>
+            <w:r>
+              <w:rPr>
+                <w:sz w:val="20"/>
+                <w:szCs w:val="20"/>
+                <w:lang w:val="en-US"/>
+              </w:rPr>
+              <w:t xml:space="preserve"> (2)</w:t>
+            </w:r>
+          </w:p>
+          <w:p>
+            <w:pPr>
+              <w:pStyle w:val="MainText"/>
+              <w:jc w:val="left"/>
+              <w:rPr>
+                <w:sz w:val="20"/>
+                <w:szCs w:val="20"/>
+                <w:lang w:val="en-US"/>
+              </w:rPr>
+            </w:pPr>
+            <w:r>
+              <w:rPr>
+                <w:sz w:val="20"/>
+                <w:szCs w:val="20"/>
+                <w:lang w:val="en-US"/>
+              </w:rPr>
+              <w:t xml:space="preserve">                                             </w:t>
+            </w:r>
+            <w:r>
+              <w:rPr>
+                <w:noProof/>
+              </w:rPr>
+              <w:drawing>
+                <wp:inline distT="0" distB="0" distL="0" distR="0" wp14:anchorId="13D2A1C1" wp14:editId="2C1603BA">
+                  <wp:extent cx="2426609" cy="679450"/>
+                  <wp:effectExtent l="0" t="0" r="0" b="6350"/>
+                  <wp:docPr id="4" name="Picture 2" descr="Image Processing and Analysis - Scilab: Scilab: Gaussian Blur"/>
+                  <wp:cNvGraphicFramePr>
+                    <a:graphicFrameLocks xmlns:a="http://schemas.openxmlformats.org/drawingml/2006/main" noChangeAspect="1"/>
+                  </wp:cNvGraphicFramePr>
+                  <a:graphic xmlns:a="http://schemas.openxmlformats.org/drawingml/2006/main">
+                    <a:graphicData uri="http://schemas.openxmlformats.org/drawingml/2006/picture">
+                      <pic:pic xmlns:pic="http://schemas.openxmlformats.org/drawingml/2006/picture">
+                        <pic:nvPicPr>
+                          <pic:cNvPr id="0" name="Picture 4" descr="Image Processing and Analysis - Scilab: Scilab: Gaussian Blur"/>
                           <pic:cNvPicPr>
                             <a:picLocks noChangeAspect="1" noChangeArrowheads="1"/>
                           </pic:cNvPicPr>
@@ -3843,7 +4122,7 @@
                         <pic:spPr bwMode="auto">
                           <a:xfrm>
                             <a:off x="0" y="0"/>
-                            <a:ext cx="2425679" cy="600188"/>
+                            <a:ext cx="2426609" cy="679450"/>
                           </a:xfrm>
                           <a:prstGeom prst="rect">
                             <a:avLst/>
@@ -3865,137 +4144,6 @@
                 <w:szCs w:val="20"/>
                 <w:lang w:val="en-US"/>
               </w:rPr>
-              <w:t xml:space="preserve">                                             (1)</w:t>
-            </w:r>
-          </w:p>
-          <w:p>
-            <w:pPr>
-              <w:pStyle w:val="MainText"/>
-              <w:jc w:val="left"/>
-              <w:rPr>
-                <w:sz w:val="20"/>
-                <w:szCs w:val="20"/>
-                <w:lang w:val="en-US"/>
-              </w:rPr>
-            </w:pPr>
-            <w:r>
-              <w:rPr>
-                <w:sz w:val="20"/>
-                <w:szCs w:val="20"/>
-                <w:lang w:val="en-US"/>
-              </w:rPr>
-              <w:t xml:space="preserve">                                                            </w:t>
-            </w:r>
-            <w:r>
-              <w:rPr>
-                <w:sz w:val="20"/>
-                <w:szCs w:val="20"/>
-                <w:lang w:val="en-US"/>
-              </w:rPr>
-              <w:t>Gaussian</w:t>
-            </w:r>
-            <w:r>
-              <w:rPr>
-                <w:sz w:val="20"/>
-                <w:szCs w:val="20"/>
-                <w:lang w:val="en-US"/>
-              </w:rPr>
-              <w:t xml:space="preserve"> Equatio</w:t>
-            </w:r>
-            <w:r>
-              <w:rPr>
-                <w:sz w:val="20"/>
-                <w:szCs w:val="20"/>
-                <w:lang w:val="en-US"/>
-              </w:rPr>
-              <w:t>n</w:t>
-            </w:r>
-            <w:r>
-              <w:rPr>
-                <w:sz w:val="20"/>
-                <w:szCs w:val="20"/>
-                <w:lang w:val="en-US"/>
-              </w:rPr>
-              <w:t xml:space="preserve"> (2)</w:t>
-            </w:r>
-          </w:p>
-          <w:p>
-            <w:pPr>
-              <w:pStyle w:val="MainText"/>
-              <w:jc w:val="left"/>
-              <w:rPr>
-                <w:sz w:val="20"/>
-                <w:szCs w:val="20"/>
-                <w:lang w:val="en-US"/>
-              </w:rPr>
-            </w:pPr>
-            <w:r>
-              <w:rPr>
-                <w:sz w:val="20"/>
-                <w:szCs w:val="20"/>
-                <w:lang w:val="en-US"/>
-              </w:rPr>
-              <w:t xml:space="preserve">                                             </w:t>
-            </w:r>
-            <w:r>
-              <w:rPr>
-                <w:noProof/>
-              </w:rPr>
-              <w:drawing>
-                <wp:inline distT="0" distB="0" distL="0" distR="0" wp14:anchorId="13D2A1C1" wp14:editId="12941806">
-                  <wp:extent cx="2426609" cy="679450"/>
-                  <wp:effectExtent l="0" t="0" r="0" b="6350"/>
-                  <wp:docPr id="4" name="Picture 2" descr="Image Processing and Analysis - Scilab: Scilab: Gaussian Blur"/>
-                  <wp:cNvGraphicFramePr>
-                    <a:graphicFrameLocks xmlns:a="http://schemas.openxmlformats.org/drawingml/2006/main" noChangeAspect="1"/>
-                  </wp:cNvGraphicFramePr>
-                  <a:graphic xmlns:a="http://schemas.openxmlformats.org/drawingml/2006/main">
-                    <a:graphicData uri="http://schemas.openxmlformats.org/drawingml/2006/picture">
-                      <pic:pic xmlns:pic="http://schemas.openxmlformats.org/drawingml/2006/picture">
-                        <pic:nvPicPr>
-                          <pic:cNvPr id="0" name="Picture 4" descr="Image Processing and Analysis - Scilab: Scilab: Gaussian Blur"/>
-                          <pic:cNvPicPr>
-                            <a:picLocks noChangeAspect="1" noChangeArrowheads="1"/>
-                          </pic:cNvPicPr>
-                        </pic:nvPicPr>
-                        <pic:blipFill>
-                          <a:blip r:embed="rId11" cstate="print">
-                            <a:extLst>
-                              <a:ext uri="{28A0092B-C50C-407E-A947-70E740481C1C}">
-                                <a14:useLocalDpi xmlns:a14="http://schemas.microsoft.com/office/drawing/2010/main" val="0"/>
-                              </a:ext>
-                            </a:extLst>
-                          </a:blip>
-                          <a:srcRect/>
-                          <a:stretch>
-                            <a:fillRect/>
-                          </a:stretch>
-                        </pic:blipFill>
-                        <pic:spPr bwMode="auto">
-                          <a:xfrm>
-                            <a:off x="0" y="0"/>
-                            <a:ext cx="2469240" cy="691387"/>
-                          </a:xfrm>
-                          <a:prstGeom prst="rect">
-                            <a:avLst/>
-                          </a:prstGeom>
-                          <a:noFill/>
-                          <a:ln>
-                            <a:noFill/>
-                          </a:ln>
-                        </pic:spPr>
-                      </pic:pic>
-                    </a:graphicData>
-                  </a:graphic>
-                </wp:inline>
-              </w:drawing>
-            </w:r>
-            <w:r>
-              <w:rPr>
-                <w:sz w:val="20"/>
-                <w:szCs w:val="20"/>
-                <w:lang w:val="en-US"/>
-              </w:rPr>
               <w:t xml:space="preserve">                                                (2)</w:t>
             </w:r>
           </w:p>
@@ -4041,7 +4189,7 @@
                 <w:noProof/>
               </w:rPr>
               <w:drawing>
-                <wp:inline distT="0" distB="0" distL="0" distR="0" wp14:anchorId="1D9C4B71" wp14:editId="1006E3ED">
+                <wp:inline distT="0" distB="0" distL="0" distR="0" wp14:anchorId="1D9C4B71" wp14:editId="2318DCCC">
                   <wp:extent cx="2336800" cy="1752600"/>
                   <wp:effectExtent l="0" t="0" r="6350" b="0"/>
                   <wp:docPr id="1807122902" name="Picture 3" descr="Image segmentation | PPT"/>
@@ -4058,7 +4206,7 @@
                           </pic:cNvPicPr>
                         </pic:nvPicPr>
                         <pic:blipFill>
-                          <a:blip r:embed="rId12">
+                          <a:blip r:embed="rId11">
                             <a:extLst>
                               <a:ext uri="{28A0092B-C50C-407E-A947-70E740481C1C}">
                                 <a14:useLocalDpi xmlns:a14="http://schemas.microsoft.com/office/drawing/2010/main" val="0"/>
@@ -4073,7 +4221,7 @@
                         <pic:spPr bwMode="auto">
                           <a:xfrm>
                             <a:off x="0" y="0"/>
-                            <a:ext cx="2339009" cy="1754257"/>
+                            <a:ext cx="2336800" cy="1752600"/>
                           </a:xfrm>
                           <a:prstGeom prst="rect">
                             <a:avLst/>
@@ -4589,7 +4737,6 @@
           <w:szCs w:val="20"/>
           <w:lang w:val="en-US"/>
         </w:rPr>
-        <w:lastRenderedPageBreak/>
         <w:t>3.2 F</w:t>
       </w:r>
       <w:r>
@@ -4615,25 +4762,46 @@
         <w:rPr>
           <w:sz w:val="20"/>
           <w:szCs w:val="20"/>
-          <w:lang w:val="en-US"/>
+          <w:lang w:val="en-US" w:bidi="en-GB"/>
         </w:rPr>
         <w:drawing>
-          <wp:inline distT="0" distB="0" distL="0" distR="0" wp14:anchorId="16A40356" wp14:editId="75FCC21D">
-            <wp:extent cx="2182503" cy="2508250"/>
-            <wp:effectExtent l="0" t="0" r="8255" b="6350"/>
-            <wp:docPr id="945594490" name="Picture 1" descr="A diagram of a software&#10;&#10;Description automatically generated"/>
+          <wp:inline distT="0" distB="0" distL="0" distR="0" wp14:anchorId="567757C3" wp14:editId="1C4DF8FC">
+            <wp:extent cx="6303010" cy="2473960"/>
+            <wp:effectExtent l="0" t="0" r="0" b="2540"/>
+            <wp:docPr id="5" name="Content Placeholder 4" descr="A white squares with black text&#10;&#10;Description automatically generated">
+              <a:extLst xmlns:a="http://schemas.openxmlformats.org/drawingml/2006/main">
+                <a:ext uri="{FF2B5EF4-FFF2-40B4-BE49-F238E27FC236}">
+                  <a16:creationId xmlns:a16="http://schemas.microsoft.com/office/drawing/2014/main" id="{4DAB1902-7074-6942-E070-75E483020E42}"/>
+                </a:ext>
+              </a:extLst>
+            </wp:docPr>
             <wp:cNvGraphicFramePr>
-              <a:graphicFrameLocks xmlns:a="http://schemas.openxmlformats.org/drawingml/2006/main" noChangeAspect="1"/>
+              <a:graphicFrameLocks xmlns:a="http://schemas.openxmlformats.org/drawingml/2006/main" noGrp="1" noChangeAspect="1"/>
             </wp:cNvGraphicFramePr>
             <a:graphic xmlns:a="http://schemas.openxmlformats.org/drawingml/2006/main">
               <a:graphicData uri="http://schemas.openxmlformats.org/drawingml/2006/picture">
                 <pic:pic xmlns:pic="http://schemas.openxmlformats.org/drawingml/2006/picture">
                   <pic:nvPicPr>
-                    <pic:cNvPr id="945594490" name="Picture 1" descr="A diagram of a software&#10;&#10;Description automatically generated"/>
-                    <pic:cNvPicPr/>
+                    <pic:cNvPr id="5" name="Content Placeholder 4" descr="A white squares with black text&#10;&#10;Description automatically generated">
+                      <a:extLst>
+                        <a:ext uri="{FF2B5EF4-FFF2-40B4-BE49-F238E27FC236}">
+                          <a16:creationId xmlns:a16="http://schemas.microsoft.com/office/drawing/2014/main" id="{4DAB1902-7074-6942-E070-75E483020E42}"/>
+                        </a:ext>
+                      </a:extLst>
+                    </pic:cNvPr>
+                    <pic:cNvPicPr>
+                      <a:picLocks noGrp="1" noChangeAspect="1"/>
+                    </pic:cNvPicPr>
                   </pic:nvPicPr>
                   <pic:blipFill>
-                    <a:blip r:embed="rId13"/>
+                    <a:blip r:embed="rId12">
+                      <a:alphaModFix/>
+                      <a:extLst>
+                        <a:ext uri="{28A0092B-C50C-407E-A947-70E740481C1C}">
+                          <a14:useLocalDpi xmlns:a14="http://schemas.microsoft.com/office/drawing/2010/main" val="0"/>
+                        </a:ext>
+                      </a:extLst>
+                    </a:blip>
                     <a:stretch>
                       <a:fillRect/>
                     </a:stretch>
@@ -4641,7 +4809,7 @@
                   <pic:spPr>
                     <a:xfrm>
                       <a:off x="0" y="0"/>
-                      <a:ext cx="2187923" cy="2514479"/>
+                      <a:ext cx="6303010" cy="2473960"/>
                     </a:xfrm>
                     <a:prstGeom prst="rect">
                       <a:avLst/>
@@ -4970,7 +5138,31 @@
                 <w:sz w:val="24"/>
                 <w:lang w:val="en-US"/>
               </w:rPr>
-              <w:t>Load images</w:t>
+              <w:t>Load</w:t>
+            </w:r>
+            <w:r>
+              <w:rPr>
+                <w:rFonts w:ascii="Courier New" w:hAnsi="Courier New" w:cs="Courier New"/>
+                <w:sz w:val="24"/>
+                <w:lang w:val="en-US"/>
+              </w:rPr>
+              <w:t xml:space="preserve"> an</w:t>
+            </w:r>
+            <w:r>
+              <w:rPr>
+                <w:rFonts w:ascii="Courier New" w:hAnsi="Courier New" w:cs="Courier New"/>
+                <w:sz w:val="24"/>
+                <w:lang w:val="en-US"/>
+              </w:rPr>
+              <w:t xml:space="preserve"> </w:t>
+            </w:r>
+            <w:r>
+              <w:rPr>
+                <w:rFonts w:ascii="Courier New" w:hAnsi="Courier New" w:cs="Courier New"/>
+                <w:sz w:val="24"/>
+                <w:lang w:val="en-US"/>
+              </w:rPr>
+              <w:t>image</w:t>
             </w:r>
           </w:p>
           <w:p>
@@ -4989,7 +5181,47 @@
                 <w:sz w:val="24"/>
                 <w:lang w:val="en-US"/>
               </w:rPr>
-              <w:t>Convert to grayscale</w:t>
+              <w:t>Convert</w:t>
+            </w:r>
+            <w:r>
+              <w:rPr>
+                <w:rFonts w:ascii="Courier New" w:hAnsi="Courier New" w:cs="Courier New"/>
+                <w:sz w:val="24"/>
+                <w:lang w:val="en-US"/>
+              </w:rPr>
+              <w:t>ing the image</w:t>
+            </w:r>
+            <w:r>
+              <w:rPr>
+                <w:rFonts w:ascii="Courier New" w:hAnsi="Courier New" w:cs="Courier New"/>
+                <w:sz w:val="24"/>
+                <w:lang w:val="en-US"/>
+              </w:rPr>
+              <w:t xml:space="preserve"> to</w:t>
+            </w:r>
+            <w:r>
+              <w:rPr>
+                <w:rFonts w:ascii="Courier New" w:hAnsi="Courier New" w:cs="Courier New"/>
+                <w:sz w:val="24"/>
+                <w:lang w:val="en-US"/>
+              </w:rPr>
+              <w:t xml:space="preserve"> a</w:t>
+            </w:r>
+            <w:r>
+              <w:rPr>
+                <w:rFonts w:ascii="Courier New" w:hAnsi="Courier New" w:cs="Courier New"/>
+                <w:sz w:val="24"/>
+                <w:lang w:val="en-US"/>
+              </w:rPr>
+              <w:t xml:space="preserve"> grayscale</w:t>
+            </w:r>
+            <w:r>
+              <w:rPr>
+                <w:rFonts w:ascii="Courier New" w:hAnsi="Courier New" w:cs="Courier New"/>
+                <w:sz w:val="24"/>
+                <w:lang w:val="en-US"/>
+              </w:rPr>
+              <w:t xml:space="preserve"> image</w:t>
             </w:r>
           </w:p>
           <w:p>
@@ -5008,7 +5240,23 @@
                 <w:sz w:val="24"/>
                 <w:lang w:val="en-US"/>
               </w:rPr>
-              <w:t>Normalize pixel values</w:t>
+              <w:t xml:space="preserve">Normalize </w:t>
+            </w:r>
+            <w:r>
+              <w:rPr>
+                <w:rFonts w:ascii="Courier New" w:hAnsi="Courier New" w:cs="Courier New"/>
+                <w:sz w:val="24"/>
+                <w:lang w:val="en-US"/>
+              </w:rPr>
+              <w:t xml:space="preserve">the </w:t>
+            </w:r>
+            <w:r>
+              <w:rPr>
+                <w:rFonts w:ascii="Courier New" w:hAnsi="Courier New" w:cs="Courier New"/>
+                <w:sz w:val="24"/>
+                <w:lang w:val="en-US"/>
+              </w:rPr>
+              <w:t>image</w:t>
             </w:r>
           </w:p>
           <w:p>
@@ -5027,7 +5275,7 @@
                 <w:sz w:val="24"/>
                 <w:lang w:val="en-US"/>
               </w:rPr>
-              <w:t>Apply Gaussian Blur</w:t>
+              <w:t>Denoising the image</w:t>
             </w:r>
           </w:p>
           <w:p>
@@ -5256,7 +5504,6 @@
           <w:szCs w:val="20"/>
           <w:lang w:val="en-US"/>
         </w:rPr>
-        <w:lastRenderedPageBreak/>
         <w:t>Code 1</w:t>
       </w:r>
     </w:p>
@@ -5271,6 +5518,7 @@
       </w:pPr>
       <w:r>
         <w:rPr>
+          <w:noProof/>
           <w:sz w:val="20"/>
           <w:szCs w:val="20"/>
           <w:lang w:val="en-US"/>
@@ -5291,7 +5539,7 @@
                     <pic:cNvPicPr/>
                   </pic:nvPicPr>
                   <pic:blipFill>
-                    <a:blip r:embed="rId14"/>
+                    <a:blip r:embed="rId13"/>
                     <a:stretch>
                       <a:fillRect/>
                     </a:stretch>
@@ -5341,77 +5589,75 @@
     </w:p>
     <w:p>
       <w:pPr>
-        <w:pStyle w:val="MainText"/>
-        <w:rPr>
-          <w:sz w:val="20"/>
-          <w:szCs w:val="20"/>
-          <w:lang w:val="en-US"/>
-        </w:rPr>
-      </w:pPr>
-      <w:r>
-        <w:rPr>
-          <w:sz w:val="20"/>
-          <w:szCs w:val="20"/>
-          <w:lang w:val="en-US"/>
-        </w:rPr>
-        <w:t>I would like to express my sincere gratitude to the following people for their help and support in completing this project:</w:t>
+        <w:pStyle w:val="SectionTitle"/>
+        <w:jc w:val="both"/>
+        <w:rPr>
+          <w:b w:val="0"/>
+          <w:sz w:val="20"/>
+          <w:szCs w:val="20"/>
+          <w:lang w:val="en-US"/>
+        </w:rPr>
+      </w:pPr>
+      <w:r>
+        <w:rPr>
+          <w:b w:val="0"/>
+          <w:sz w:val="20"/>
+          <w:szCs w:val="20"/>
+          <w:lang w:val="en-US"/>
+        </w:rPr>
+        <w:t>We extend our deepest gratitude to all those who have contributed to the success of this project. First and foremost, we wish to thank our project advisor</w:t>
+      </w:r>
+      <w:r>
+        <w:rPr>
+          <w:b w:val="0"/>
+          <w:sz w:val="20"/>
+          <w:szCs w:val="20"/>
+          <w:lang w:val="en-US"/>
+        </w:rPr>
+        <w:t xml:space="preserve">, Dr. </w:t>
+      </w:r>
+      <w:r>
+        <w:rPr>
+          <w:b w:val="0"/>
+          <w:sz w:val="20"/>
+          <w:szCs w:val="20"/>
+          <w:lang w:val="en-US"/>
+        </w:rPr>
+        <w:t>Özge ÖZTİMUR KARADAĞ</w:t>
+      </w:r>
+      <w:r>
+        <w:rPr>
+          <w:b w:val="0"/>
+          <w:sz w:val="20"/>
+          <w:szCs w:val="20"/>
+          <w:lang w:val="en-US"/>
+        </w:rPr>
+        <w:t>, whose expertise and guidance were invaluable in shaping both the direction and the execution of this study.</w:t>
       </w:r>
     </w:p>
     <w:p>
       <w:pPr>
-        <w:pStyle w:val="MainText"/>
-        <w:rPr>
-          <w:sz w:val="20"/>
-          <w:szCs w:val="20"/>
-          <w:lang w:val="en-US"/>
-        </w:rPr>
-      </w:pPr>
-    </w:p>
-    <w:p>
-      <w:pPr>
-        <w:pStyle w:val="MainText"/>
-        <w:rPr>
-          <w:sz w:val="20"/>
-          <w:szCs w:val="20"/>
-          <w:lang w:val="en-US"/>
-        </w:rPr>
-      </w:pPr>
-      <w:r>
-        <w:rPr>
-          <w:sz w:val="20"/>
-          <w:szCs w:val="20"/>
-          <w:lang w:val="en-US"/>
-        </w:rPr>
-        <w:t xml:space="preserve">My advisor, </w:t>
-      </w:r>
-      <w:r>
-        <w:rPr>
-          <w:sz w:val="20"/>
-          <w:szCs w:val="20"/>
-          <w:lang w:val="en-US"/>
-        </w:rPr>
-        <w:t xml:space="preserve">Phd. Özge Öztimur Karadağ </w:t>
-      </w:r>
-      <w:r>
-        <w:rPr>
-          <w:sz w:val="20"/>
-          <w:szCs w:val="20"/>
-          <w:lang w:val="en-US"/>
-        </w:rPr>
-        <w:t>, for providing valuable guidance and support in developing the conceptual framework of the project and conducting the research.</w:t>
-      </w:r>
-    </w:p>
-    <w:p>
-      <w:pPr>
-        <w:pStyle w:val="MainText"/>
-        <w:rPr>
-          <w:sz w:val="20"/>
-          <w:szCs w:val="20"/>
-          <w:lang w:val="en-US"/>
-        </w:rPr>
-      </w:pPr>
-      <w:r>
-        <w:rPr>
+        <w:pStyle w:val="SectionTitle"/>
+        <w:jc w:val="both"/>
+        <w:rPr>
+          <w:b w:val="0"/>
+          <w:sz w:val="20"/>
+          <w:szCs w:val="20"/>
+          <w:lang w:val="en-US"/>
+        </w:rPr>
+      </w:pPr>
+      <w:r>
+        <w:rPr>
+          <w:b w:val="0"/>
+          <w:sz w:val="20"/>
+          <w:szCs w:val="20"/>
+          <w:lang w:val="en-US"/>
+        </w:rPr>
+        <w:t xml:space="preserve">We are also grateful to </w:t>
+      </w:r>
+      <w:r>
+        <w:rPr>
+          <w:b w:val="0"/>
           <w:sz w:val="20"/>
           <w:szCs w:val="20"/>
           <w:lang w:val="en-US"/>
@@ -5420,11 +5666,12 @@
       </w:r>
       <w:r>
         <w:rPr>
-          <w:sz w:val="20"/>
-          <w:szCs w:val="20"/>
-          <w:lang w:val="en-US"/>
-        </w:rPr>
-        <w:t>, for providing the research infrastructure and resources necessary to conduct the project.</w:t>
+          <w:b w:val="0"/>
+          <w:sz w:val="20"/>
+          <w:szCs w:val="20"/>
+          <w:lang w:val="en-US"/>
+        </w:rPr>
+        <w:t xml:space="preserve"> for providing the necessary facilities and resources that enabled us to carry out our work. Special thanks to the technical staff whose assistance was crucial in our handling and analysis of the mammographic images.</w:t>
       </w:r>
     </w:p>
     <w:p>
@@ -5557,12 +5804,12 @@
       </w:r>
     </w:p>
     <w:sectPr>
-      <w:headerReference w:type="even" r:id="rId15"/>
-      <w:headerReference w:type="default" r:id="rId16"/>
-      <w:footerReference w:type="even" r:id="rId17"/>
-      <w:footerReference w:type="default" r:id="rId18"/>
-      <w:headerReference w:type="first" r:id="rId19"/>
-      <w:footerReference w:type="first" r:id="rId20"/>
+      <w:headerReference w:type="even" r:id="rId14"/>
+      <w:headerReference w:type="default" r:id="rId15"/>
+      <w:footerReference w:type="even" r:id="rId16"/>
+      <w:footerReference w:type="default" r:id="rId17"/>
+      <w:headerReference w:type="first" r:id="rId18"/>
+      <w:footerReference w:type="first" r:id="rId19"/>
       <w:pgSz w:w="11910" w:h="16840"/>
       <w:pgMar w:top="1262" w:right="992" w:bottom="1474" w:left="992" w:header="568" w:footer="560" w:gutter="0"/>
       <w:cols w:space="720"/>
@@ -5664,7 +5911,7 @@
                 </wp:anchor>
               </w:drawing>
             </mc:Choice>
-            <mc:Fallback xmlns:w16du="http://schemas.microsoft.com/office/word/2023/wordml/word16du" xmlns="">
+            <mc:Fallback xmlns:w16du="http://schemas.microsoft.com/office/word/2023/wordml/word16du">
               <w:pict>
                 <v:line w14:anchorId="61EA34D4" id="Straight Connector 127" o:spid="_x0000_s1026" style="position:absolute;z-index:251679744;visibility:visible;mso-wrap-style:square;mso-wrap-distance-left:9pt;mso-wrap-distance-top:0;mso-wrap-distance-right:9pt;mso-wrap-distance-bottom:0;mso-position-horizontal:absolute;mso-position-horizontal-relative:text;mso-position-vertical:absolute;mso-position-vertical-relative:text" from="0,0" to="496.05pt,0" o:gfxdata="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" strokecolor="#4579b8 [3044]" strokeweight=".5pt"/>
               </w:pict>
@@ -5785,7 +6032,7 @@
                 </wp:anchor>
               </w:drawing>
             </mc:Choice>
-            <mc:Fallback xmlns:w16du="http://schemas.microsoft.com/office/word/2023/wordml/word16du" xmlns="">
+            <mc:Fallback xmlns:w16du="http://schemas.microsoft.com/office/word/2023/wordml/word16du">
               <w:pict>
                 <v:line w14:anchorId="45B92A95" id="Straight Connector 127" o:spid="_x0000_s1026" style="position:absolute;z-index:251681792;visibility:visible;mso-wrap-style:square;mso-wrap-distance-left:9pt;mso-wrap-distance-top:0;mso-wrap-distance-right:9pt;mso-wrap-distance-bottom:0;mso-position-horizontal:absolute;mso-position-horizontal-relative:text;mso-position-vertical:absolute;mso-position-vertical-relative:text" from="0,0" to="496.05pt,0" o:gfxdata="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" strokecolor="#4579b8 [3044]" strokeweight=".5pt"/>
               </w:pict>
@@ -5971,7 +6218,7 @@
             </wp:anchor>
           </w:drawing>
         </mc:Choice>
-        <mc:Fallback xmlns:w16du="http://schemas.microsoft.com/office/word/2023/wordml/word16du" xmlns="">
+        <mc:Fallback xmlns:w16du="http://schemas.microsoft.com/office/word/2023/wordml/word16du">
           <w:pict>
             <v:line w14:anchorId="6EEF724D" id="Straight Connector 128" o:spid="_x0000_s1026" style="position:absolute;z-index:251675648;visibility:visible;mso-wrap-style:square;mso-width-percent:0;mso-height-percent:0;mso-wrap-distance-left:9pt;mso-wrap-distance-top:0;mso-wrap-distance-right:9pt;mso-wrap-distance-bottom:0;mso-position-horizontal:absolute;mso-position-horizontal-relative:text;mso-position-vertical:absolute;mso-position-vertical-relative:text;mso-width-percent:0;mso-height-percent:0;mso-width-relative:margin;mso-height-relative:margin" from="0,-2.95pt" to="494.55pt,-2.95pt" o:gfxdata="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" strokecolor="#4579b8 [3044]" strokeweight=".5pt"/>
           </w:pict>
@@ -6269,7 +6516,7 @@
             </wp:anchor>
           </w:drawing>
         </mc:Choice>
-        <mc:Fallback xmlns:w16du="http://schemas.microsoft.com/office/word/2023/wordml/word16du" xmlns="">
+        <mc:Fallback xmlns:w16du="http://schemas.microsoft.com/office/word/2023/wordml/word16du">
           <w:pict>
             <v:line w14:anchorId="74F2528E" id="Straight Connector 127" o:spid="_x0000_s1026" style="position:absolute;z-index:251673600;visibility:visible;mso-wrap-style:square;mso-wrap-distance-left:9pt;mso-wrap-distance-top:0;mso-wrap-distance-right:9pt;mso-wrap-distance-bottom:0;mso-position-horizontal:absolute;mso-position-horizontal-relative:text;mso-position-vertical:absolute;mso-position-vertical-relative:text" from="0,5.95pt" to="496.05pt,5.95pt" o:gfxdata="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" strokecolor="#4579b8 [3044]" strokeweight=".5pt"/>
           </w:pict>
@@ -6357,7 +6604,7 @@
             </wp:anchor>
           </w:drawing>
         </mc:Choice>
-        <mc:Fallback xmlns:w16du="http://schemas.microsoft.com/office/word/2023/wordml/word16du" xmlns="">
+        <mc:Fallback xmlns:w16du="http://schemas.microsoft.com/office/word/2023/wordml/word16du">
           <w:pict>
             <v:line w14:anchorId="3E16D81B" id="Straight Connector 127" o:spid="_x0000_s1026" style="position:absolute;z-index:251683840;visibility:visible;mso-wrap-style:square;mso-wrap-distance-left:9pt;mso-wrap-distance-top:0;mso-wrap-distance-right:9pt;mso-wrap-distance-bottom:0;mso-position-horizontal:left;mso-position-horizontal-relative:margin;mso-position-vertical:absolute;mso-position-vertical-relative:text" from="0,11.65pt" to="496.05pt,11.65pt" o:gfxdata="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" strokecolor="#4579b8 [3044]" strokeweight=".5pt">
               <w10:wrap anchorx="margin"/>
@@ -7229,7 +7476,6 @@
   <w:style w:type="character" w:default="1" w:styleId="DefaultParagraphFont">
     <w:name w:val="Default Paragraph Font"/>
     <w:uiPriority w:val="1"/>
-    <w:semiHidden/>
     <w:unhideWhenUsed/>
   </w:style>
   <w:style w:type="table" w:default="1" w:styleId="TableNormal">

</xml_diff>